<commit_message>
pittsburgh document education vs crime hypothesis
</commit_message>
<xml_diff>
--- a/Resources/P_pittsburgh_info.docx
+++ b/Resources/P_pittsburgh_info.docx
@@ -24,8 +24,6 @@
         </w:rPr>
         <w:t>ittsburgh</w:t>
       </w:r>
-      <w:bookmarkStart w:id="0" w:name="_GoBack"/>
-      <w:bookmarkEnd w:id="0"/>
     </w:p>
     <w:p>
       <w:pPr>
@@ -103,7 +101,7 @@
           <w:r>
             <w:fldChar w:fldCharType="separate"/>
           </w:r>
-          <w:hyperlink w:anchor="_Toc37171432" w:history="1">
+          <w:hyperlink w:anchor="_Toc37257791" w:history="1">
             <w:r>
               <w:rPr>
                 <w:rStyle w:val="Hyperlink"/>
@@ -130,7 +128,7 @@
                 <w:noProof/>
                 <w:webHidden/>
               </w:rPr>
-              <w:instrText xml:space="preserve"> PAGEREF _Toc37171432 \h </w:instrText>
+              <w:instrText xml:space="preserve"> PAGEREF _Toc37257791 \h </w:instrText>
             </w:r>
             <w:r>
               <w:rPr>
@@ -172,7 +170,7 @@
               <w:noProof/>
             </w:rPr>
           </w:pPr>
-          <w:hyperlink w:anchor="_Toc37171433" w:history="1">
+          <w:hyperlink w:anchor="_Toc37257792" w:history="1">
             <w:r>
               <w:rPr>
                 <w:rStyle w:val="Hyperlink"/>
@@ -199,7 +197,7 @@
                 <w:noProof/>
                 <w:webHidden/>
               </w:rPr>
-              <w:instrText xml:space="preserve"> PAGEREF _Toc37171433 \h </w:instrText>
+              <w:instrText xml:space="preserve"> PAGEREF _Toc37257792 \h </w:instrText>
             </w:r>
             <w:r>
               <w:rPr>
@@ -219,7 +217,7 @@
                 <w:noProof/>
                 <w:webHidden/>
               </w:rPr>
-              <w:t>1</w:t>
+              <w:t>2</w:t>
             </w:r>
             <w:r>
               <w:rPr>
@@ -241,7 +239,7 @@
               <w:noProof/>
             </w:rPr>
           </w:pPr>
-          <w:hyperlink w:anchor="_Toc37171434" w:history="1">
+          <w:hyperlink w:anchor="_Toc37257793" w:history="1">
             <w:r>
               <w:rPr>
                 <w:rStyle w:val="Hyperlink"/>
@@ -268,7 +266,7 @@
                 <w:noProof/>
                 <w:webHidden/>
               </w:rPr>
-              <w:instrText xml:space="preserve"> PAGEREF _Toc37171434 \h </w:instrText>
+              <w:instrText xml:space="preserve"> PAGEREF _Toc37257793 \h </w:instrText>
             </w:r>
             <w:r>
               <w:rPr>
@@ -288,7 +286,76 @@
                 <w:noProof/>
                 <w:webHidden/>
               </w:rPr>
-              <w:t>2</w:t>
+              <w:t>3</w:t>
+            </w:r>
+            <w:r>
+              <w:rPr>
+                <w:noProof/>
+                <w:webHidden/>
+              </w:rPr>
+              <w:fldChar w:fldCharType="end"/>
+            </w:r>
+          </w:hyperlink>
+        </w:p>
+        <w:p>
+          <w:pPr>
+            <w:pStyle w:val="TOC2"/>
+            <w:tabs>
+              <w:tab w:val="right" w:leader="dot" w:pos="9350"/>
+            </w:tabs>
+            <w:rPr>
+              <w:rFonts w:cstheme="minorBidi"/>
+              <w:noProof/>
+            </w:rPr>
+          </w:pPr>
+          <w:hyperlink w:anchor="_Toc37257794" w:history="1">
+            <w:r>
+              <w:rPr>
+                <w:rStyle w:val="Hyperlink"/>
+                <w:noProof/>
+              </w:rPr>
+              <w:t>WHICH STATISTICAL TEST TO USE</w:t>
+            </w:r>
+            <w:r>
+              <w:rPr>
+                <w:noProof/>
+                <w:webHidden/>
+              </w:rPr>
+              <w:tab/>
+            </w:r>
+            <w:r>
+              <w:rPr>
+                <w:noProof/>
+                <w:webHidden/>
+              </w:rPr>
+              <w:fldChar w:fldCharType="begin"/>
+            </w:r>
+            <w:r>
+              <w:rPr>
+                <w:noProof/>
+                <w:webHidden/>
+              </w:rPr>
+              <w:instrText xml:space="preserve"> PAGEREF _Toc37257794 \h </w:instrText>
+            </w:r>
+            <w:r>
+              <w:rPr>
+                <w:noProof/>
+                <w:webHidden/>
+              </w:rPr>
+            </w:r>
+            <w:r>
+              <w:rPr>
+                <w:noProof/>
+                <w:webHidden/>
+              </w:rPr>
+              <w:fldChar w:fldCharType="separate"/>
+            </w:r>
+            <w:r>
+              <w:rPr>
+                <w:noProof/>
+                <w:webHidden/>
+              </w:rPr>
+              <w:t>3</w:t>
             </w:r>
             <w:r>
               <w:rPr>
@@ -310,7 +377,7 @@
               <w:noProof/>
             </w:rPr>
           </w:pPr>
-          <w:hyperlink w:anchor="_Toc37171435" w:history="1">
+          <w:hyperlink w:anchor="_Toc37257795" w:history="1">
             <w:r>
               <w:rPr>
                 <w:rStyle w:val="Hyperlink"/>
@@ -337,7 +404,7 @@
                 <w:noProof/>
                 <w:webHidden/>
               </w:rPr>
-              <w:instrText xml:space="preserve"> PAGEREF _Toc37171435 \h </w:instrText>
+              <w:instrText xml:space="preserve"> PAGEREF _Toc37257795 \h </w:instrText>
             </w:r>
             <w:r>
               <w:rPr>
@@ -357,7 +424,7 @@
                 <w:noProof/>
                 <w:webHidden/>
               </w:rPr>
-              <w:t>2</w:t>
+              <w:t>4</w:t>
             </w:r>
             <w:r>
               <w:rPr>
@@ -379,7 +446,7 @@
               <w:noProof/>
             </w:rPr>
           </w:pPr>
-          <w:hyperlink w:anchor="_Toc37171436" w:history="1">
+          <w:hyperlink w:anchor="_Toc37257796" w:history="1">
             <w:r>
               <w:rPr>
                 <w:rStyle w:val="Hyperlink"/>
@@ -406,7 +473,7 @@
                 <w:noProof/>
                 <w:webHidden/>
               </w:rPr>
-              <w:instrText xml:space="preserve"> PAGEREF _Toc37171436 \h </w:instrText>
+              <w:instrText xml:space="preserve"> PAGEREF _Toc37257796 \h </w:instrText>
             </w:r>
             <w:r>
               <w:rPr>
@@ -426,7 +493,7 @@
                 <w:noProof/>
                 <w:webHidden/>
               </w:rPr>
-              <w:t>4</w:t>
+              <w:t>5</w:t>
             </w:r>
             <w:r>
               <w:rPr>
@@ -448,7 +515,7 @@
               <w:noProof/>
             </w:rPr>
           </w:pPr>
-          <w:hyperlink w:anchor="_Toc37171437" w:history="1">
+          <w:hyperlink w:anchor="_Toc37257797" w:history="1">
             <w:r>
               <w:rPr>
                 <w:rStyle w:val="Hyperlink"/>
@@ -475,7 +542,7 @@
                 <w:noProof/>
                 <w:webHidden/>
               </w:rPr>
-              <w:instrText xml:space="preserve"> PAGEREF _Toc37171437 \h </w:instrText>
+              <w:instrText xml:space="preserve"> PAGEREF _Toc37257797 \h </w:instrText>
             </w:r>
             <w:r>
               <w:rPr>
@@ -495,7 +562,7 @@
                 <w:noProof/>
                 <w:webHidden/>
               </w:rPr>
-              <w:t>4</w:t>
+              <w:t>5</w:t>
             </w:r>
             <w:r>
               <w:rPr>
@@ -517,7 +584,7 @@
               <w:noProof/>
             </w:rPr>
           </w:pPr>
-          <w:hyperlink w:anchor="_Toc37171438" w:history="1">
+          <w:hyperlink w:anchor="_Toc37257798" w:history="1">
             <w:r>
               <w:rPr>
                 <w:rStyle w:val="Hyperlink"/>
@@ -544,7 +611,7 @@
                 <w:noProof/>
                 <w:webHidden/>
               </w:rPr>
-              <w:instrText xml:space="preserve"> PAGEREF _Toc37171438 \h </w:instrText>
+              <w:instrText xml:space="preserve"> PAGEREF _Toc37257798 \h </w:instrText>
             </w:r>
             <w:r>
               <w:rPr>
@@ -564,7 +631,7 @@
                 <w:noProof/>
                 <w:webHidden/>
               </w:rPr>
-              <w:t>4</w:t>
+              <w:t>5</w:t>
             </w:r>
             <w:r>
               <w:rPr>
@@ -586,7 +653,7 @@
               <w:noProof/>
             </w:rPr>
           </w:pPr>
-          <w:hyperlink w:anchor="_Toc37171439" w:history="1">
+          <w:hyperlink w:anchor="_Toc37257799" w:history="1">
             <w:r>
               <w:rPr>
                 <w:rStyle w:val="Hyperlink"/>
@@ -613,7 +680,7 @@
                 <w:noProof/>
                 <w:webHidden/>
               </w:rPr>
-              <w:instrText xml:space="preserve"> PAGEREF _Toc37171439 \h </w:instrText>
+              <w:instrText xml:space="preserve"> PAGEREF _Toc37257799 \h </w:instrText>
             </w:r>
             <w:r>
               <w:rPr>
@@ -633,7 +700,7 @@
                 <w:noProof/>
                 <w:webHidden/>
               </w:rPr>
-              <w:t>4</w:t>
+              <w:t>5</w:t>
             </w:r>
             <w:r>
               <w:rPr>
@@ -655,7 +722,7 @@
               <w:noProof/>
             </w:rPr>
           </w:pPr>
-          <w:hyperlink w:anchor="_Toc37171440" w:history="1">
+          <w:hyperlink w:anchor="_Toc37257800" w:history="1">
             <w:r>
               <w:rPr>
                 <w:rStyle w:val="Hyperlink"/>
@@ -682,7 +749,7 @@
                 <w:noProof/>
                 <w:webHidden/>
               </w:rPr>
-              <w:instrText xml:space="preserve"> PAGEREF _Toc37171440 \h </w:instrText>
+              <w:instrText xml:space="preserve"> PAGEREF _Toc37257800 \h </w:instrText>
             </w:r>
             <w:r>
               <w:rPr>
@@ -702,7 +769,7 @@
                 <w:noProof/>
                 <w:webHidden/>
               </w:rPr>
-              <w:t>4</w:t>
+              <w:t>5</w:t>
             </w:r>
             <w:r>
               <w:rPr>
@@ -724,7 +791,7 @@
               <w:noProof/>
             </w:rPr>
           </w:pPr>
-          <w:hyperlink w:anchor="_Toc37171441" w:history="1">
+          <w:hyperlink w:anchor="_Toc37257801" w:history="1">
             <w:r>
               <w:rPr>
                 <w:rStyle w:val="Hyperlink"/>
@@ -751,7 +818,7 @@
                 <w:noProof/>
                 <w:webHidden/>
               </w:rPr>
-              <w:instrText xml:space="preserve"> PAGEREF _Toc37171441 \h </w:instrText>
+              <w:instrText xml:space="preserve"> PAGEREF _Toc37257801 \h </w:instrText>
             </w:r>
             <w:r>
               <w:rPr>
@@ -771,7 +838,76 @@
                 <w:noProof/>
                 <w:webHidden/>
               </w:rPr>
-              <w:t>4</w:t>
+              <w:t>5</w:t>
+            </w:r>
+            <w:r>
+              <w:rPr>
+                <w:noProof/>
+                <w:webHidden/>
+              </w:rPr>
+              <w:fldChar w:fldCharType="end"/>
+            </w:r>
+          </w:hyperlink>
+        </w:p>
+        <w:p>
+          <w:pPr>
+            <w:pStyle w:val="TOC1"/>
+            <w:tabs>
+              <w:tab w:val="right" w:leader="dot" w:pos="9350"/>
+            </w:tabs>
+            <w:rPr>
+              <w:rFonts w:cstheme="minorBidi"/>
+              <w:noProof/>
+            </w:rPr>
+          </w:pPr>
+          <w:hyperlink w:anchor="_Toc37257802" w:history="1">
+            <w:r>
+              <w:rPr>
+                <w:rStyle w:val="Hyperlink"/>
+                <w:noProof/>
+              </w:rPr>
+              <w:t>RESOURCES</w:t>
+            </w:r>
+            <w:r>
+              <w:rPr>
+                <w:noProof/>
+                <w:webHidden/>
+              </w:rPr>
+              <w:tab/>
+            </w:r>
+            <w:r>
+              <w:rPr>
+                <w:noProof/>
+                <w:webHidden/>
+              </w:rPr>
+              <w:fldChar w:fldCharType="begin"/>
+            </w:r>
+            <w:r>
+              <w:rPr>
+                <w:noProof/>
+                <w:webHidden/>
+              </w:rPr>
+              <w:instrText xml:space="preserve"> PAGEREF _Toc37257802 \h </w:instrText>
+            </w:r>
+            <w:r>
+              <w:rPr>
+                <w:noProof/>
+                <w:webHidden/>
+              </w:rPr>
+            </w:r>
+            <w:r>
+              <w:rPr>
+                <w:noProof/>
+                <w:webHidden/>
+              </w:rPr>
+              <w:fldChar w:fldCharType="separate"/>
+            </w:r>
+            <w:r>
+              <w:rPr>
+                <w:noProof/>
+                <w:webHidden/>
+              </w:rPr>
+              <w:t>5</w:t>
             </w:r>
             <w:r>
               <w:rPr>
@@ -826,74 +962,216 @@
     </w:p>
     <w:p>
       <w:pPr>
-        <w:pStyle w:val="Heading1"/>
-      </w:pPr>
-      <w:bookmarkStart w:id="1" w:name="_Toc37171432"/>
-      <w:r>
-        <w:t>HYPOTHESYS</w:t>
-      </w:r>
-      <w:bookmarkEnd w:id="1"/>
+        <w:jc w:val="both"/>
+      </w:pPr>
+      <w:r>
+        <w:t xml:space="preserve">Researches have </w:t>
+      </w:r>
+      <w:r>
+        <w:t xml:space="preserve">considered and measure </w:t>
+      </w:r>
+      <w:r>
+        <w:t>Social and Economic factors like Income, Health, Education, Family live, Housing</w:t>
+      </w:r>
+      <w:r>
+        <w:t>, progress on industrialization, urbanization etc</w:t>
+      </w:r>
+      <w:r>
+        <w:t>.</w:t>
+      </w:r>
       <w:r>
         <w:t xml:space="preserve"> </w:t>
       </w:r>
-    </w:p>
-    <w:p>
-      <w:r>
-        <w:t>Social conditions influence Crime rate levels.</w:t>
-      </w:r>
-    </w:p>
-    <w:p>
-      <w:r>
-        <w:t>Null Hypothesis:</w:t>
-      </w:r>
-    </w:p>
-    <w:p>
-      <w:pPr>
-        <w:rPr>
-          <w:b/>
-          <w:bCs/>
-        </w:rPr>
-      </w:pPr>
-      <w:r>
-        <w:rPr>
-          <w:b/>
-          <w:bCs/>
-        </w:rPr>
-        <w:t>If the population’s social conditions get better, then Crime’s rate level will decrease.</w:t>
-      </w:r>
-    </w:p>
-    <w:p>
-      <w:r>
-        <w:t xml:space="preserve">    because schooling significantly reduces the probability</w:t>
-      </w:r>
-    </w:p>
-    <w:p>
-      <w:r>
-        <w:t xml:space="preserve">                     to commit a crime and be arrested. </w:t>
-      </w:r>
-    </w:p>
-    <w:p>
-      <w:r>
-        <w:t>Social Conditions: Income, Employment, Education</w:t>
+      <w:r>
+        <w:t>Based on this study those</w:t>
+      </w:r>
+      <w:r>
+        <w:t xml:space="preserve"> variables are</w:t>
+      </w:r>
+      <w:r>
+        <w:t xml:space="preserve"> important factors that</w:t>
+      </w:r>
+      <w:r>
+        <w:t xml:space="preserve"> lead a person to commit a Crime</w:t>
+      </w:r>
+      <w:r>
+        <w:t xml:space="preserve">. </w:t>
+      </w:r>
+      <w:r>
+        <w:t xml:space="preserve">Even though </w:t>
+      </w:r>
+      <w:r>
+        <w:t>some researches have said that these factors influence rates of crime</w:t>
+      </w:r>
+      <w:r>
+        <w:t>,</w:t>
+      </w:r>
+      <w:r>
+        <w:t xml:space="preserve"> there are others</w:t>
+      </w:r>
+      <w:r>
+        <w:t xml:space="preserve"> that</w:t>
+      </w:r>
+      <w:r>
+        <w:t xml:space="preserve"> </w:t>
+      </w:r>
+      <w:r>
+        <w:t>for whom this</w:t>
+      </w:r>
+      <w:r>
+        <w:t xml:space="preserve"> </w:t>
+      </w:r>
+      <w:r>
+        <w:t xml:space="preserve">result is not clear. </w:t>
+      </w:r>
+      <w:r>
+        <w:t>In order to understand better the issue and later as a Society prevent Crime raising levels in our cities</w:t>
+      </w:r>
+      <w:r>
+        <w:t>. We</w:t>
+      </w:r>
+      <w:r>
+        <w:t xml:space="preserve"> </w:t>
+      </w:r>
+      <w:r>
+        <w:t>are going</w:t>
+      </w:r>
+      <w:r>
+        <w:t xml:space="preserve"> to analyze </w:t>
+      </w:r>
+      <w:r>
+        <w:t>the</w:t>
+      </w:r>
+      <w:r>
+        <w:t xml:space="preserve"> relationship with those factors and later, take some actions to prevent Crime in our Cities. </w:t>
+      </w:r>
+      <w:r>
+        <w:t xml:space="preserve">The following data analysis is going to find out how Social and Economic factor has been influencing </w:t>
+      </w:r>
+      <w:r>
+        <w:t xml:space="preserve">or not, </w:t>
+      </w:r>
+      <w:r>
+        <w:t xml:space="preserve">the rates of Crime in the City of Pittsburgh </w:t>
+      </w:r>
+      <w:r>
+        <w:t>PA</w:t>
+      </w:r>
+      <w:r>
+        <w:t xml:space="preserve"> during the 2014 and 2015</w:t>
+      </w:r>
+      <w:r>
+        <w:t xml:space="preserve"> in US</w:t>
+      </w:r>
+      <w:r>
+        <w:t>. We are going to take in consideration the levels and rates of Population, Education, Income, House Contract, and House Value to identify some insights, patterns or trend</w:t>
+      </w:r>
+      <w:r>
+        <w:t>s</w:t>
+      </w:r>
+      <w:r>
+        <w:t xml:space="preserve"> about this social phenomenon</w:t>
+      </w:r>
+      <w:r>
+        <w:t xml:space="preserve">. </w:t>
+      </w:r>
+      <w:r>
+        <w:t>Also,</w:t>
+      </w:r>
+      <w:r>
+        <w:t xml:space="preserve"> we can compare which of them has better impact on decreasing the crime levels. Finally</w:t>
+      </w:r>
+      <w:r>
+        <w:t xml:space="preserve"> approve or dis approve this hypothesis.</w:t>
       </w:r>
     </w:p>
     <w:p/>
     <w:p/>
     <w:p/>
+    <w:p>
+      <w:pPr>
+        <w:pStyle w:val="Heading1"/>
+      </w:pPr>
+      <w:bookmarkStart w:id="0" w:name="_Toc37257791"/>
+      <w:r>
+        <w:lastRenderedPageBreak/>
+        <w:t>HYPOTHESYS</w:t>
+      </w:r>
+      <w:bookmarkEnd w:id="0"/>
+      <w:r>
+        <w:t xml:space="preserve"> </w:t>
+      </w:r>
+    </w:p>
     <w:p/>
     <w:p>
+      <w:r>
+        <w:t>Social conditions influence Crime rate levels.</w:t>
+      </w:r>
+    </w:p>
+    <w:p>
+      <w:r>
+        <w:t>Null Hypothesis:</w:t>
+      </w:r>
+    </w:p>
+    <w:p>
+      <w:pPr>
+        <w:rPr>
+          <w:b/>
+          <w:bCs/>
+        </w:rPr>
+      </w:pPr>
+      <w:r>
+        <w:rPr>
+          <w:b/>
+          <w:bCs/>
+        </w:rPr>
+        <w:t xml:space="preserve">If the population’s social conditions </w:t>
+      </w:r>
+      <w:r>
+        <w:rPr>
+          <w:b/>
+          <w:bCs/>
+        </w:rPr>
+        <w:t xml:space="preserve">(education) </w:t>
+      </w:r>
+      <w:r>
+        <w:rPr>
+          <w:b/>
+          <w:bCs/>
+        </w:rPr>
+        <w:t>get better, then Crime’s rate level will decrease.</w:t>
+      </w:r>
+    </w:p>
+    <w:p>
+      <w:r>
+        <w:t xml:space="preserve">    because schooling significantly reduces the probability</w:t>
+      </w:r>
+    </w:p>
+    <w:p>
+      <w:r>
+        <w:t xml:space="preserve">                     to commit a crime and be arrested. </w:t>
+      </w:r>
+    </w:p>
+    <w:p>
+      <w:r>
+        <w:t>Social Conditions: Income, Employment, Education</w:t>
+      </w:r>
+    </w:p>
+    <w:p/>
+    <w:p/>
+    <w:p/>
+    <w:p>
       <w:pPr>
         <w:pStyle w:val="Heading1"/>
       </w:pPr>
-      <w:bookmarkStart w:id="2" w:name="_Toc37171433"/>
-      <w:r>
-        <w:lastRenderedPageBreak/>
+      <w:bookmarkStart w:id="1" w:name="_Toc37257792"/>
+      <w:r>
         <w:t>DATA SOURCES</w:t>
       </w:r>
       <w:r>
         <w:t>:</w:t>
       </w:r>
-      <w:bookmarkEnd w:id="2"/>
+      <w:bookmarkEnd w:id="1"/>
     </w:p>
     <w:p>
       <w:pPr>
@@ -932,7 +1210,23 @@
             <w:b/>
             <w:bCs/>
           </w:rPr>
-          <w:t>https://catalog.data.gov/dataset/pittsburgh-american-community-survey-2014-miscellaneous-data</w:t>
+          <w:t>https://catalog.data.gov/dataset/pittsburgh-american-community-survey-2014-m</w:t>
+        </w:r>
+        <w:r>
+          <w:rPr>
+            <w:rStyle w:val="Hyperlink"/>
+            <w:b/>
+            <w:bCs/>
+          </w:rPr>
+          <w:t>i</w:t>
+        </w:r>
+        <w:r>
+          <w:rPr>
+            <w:rStyle w:val="Hyperlink"/>
+            <w:b/>
+            <w:bCs/>
+          </w:rPr>
+          <w:t>scellaneous-data</w:t>
         </w:r>
       </w:hyperlink>
     </w:p>
@@ -1033,7 +1327,23 @@
             <w:b/>
             <w:bCs/>
           </w:rPr>
-          <w:t>https://data.wprdc.org/dataset/pittsburgh-american-community-survey-2015-miscellaneous-data</w:t>
+          <w:t>https://data.wprdc.org/dataset/pittsburgh-american-community-survey-201</w:t>
+        </w:r>
+        <w:r>
+          <w:rPr>
+            <w:rStyle w:val="Hyperlink"/>
+            <w:b/>
+            <w:bCs/>
+          </w:rPr>
+          <w:t>5</w:t>
+        </w:r>
+        <w:r>
+          <w:rPr>
+            <w:rStyle w:val="Hyperlink"/>
+            <w:b/>
+            <w:bCs/>
+          </w:rPr>
+          <w:t>-miscellaneous-data</w:t>
         </w:r>
       </w:hyperlink>
     </w:p>
@@ -1216,97 +1526,21 @@
         <w:pStyle w:val="Heading1"/>
       </w:pPr>
     </w:p>
+    <w:p/>
+    <w:p/>
+    <w:p/>
+    <w:p/>
     <w:p>
       <w:pPr>
         <w:pStyle w:val="Heading1"/>
       </w:pPr>
-      <w:bookmarkStart w:id="3" w:name="_Toc37171434"/>
+      <w:bookmarkStart w:id="2" w:name="_Toc37257793"/>
       <w:r>
         <w:t>STRATEGY</w:t>
       </w:r>
-      <w:bookmarkEnd w:id="3"/>
-    </w:p>
-    <w:p>
-      <w:pPr>
-        <w:pStyle w:val="ListParagraph"/>
-        <w:numPr>
-          <w:ilvl w:val="0"/>
-          <w:numId w:val="2"/>
-        </w:numPr>
-      </w:pPr>
-      <w:r>
-        <w:t>We need to show what Is the current crime level of Pittsburg vs other cities in PA.</w:t>
-      </w:r>
-    </w:p>
-    <w:p>
-      <w:pPr>
-        <w:pStyle w:val="ListParagraph"/>
-        <w:numPr>
-          <w:ilvl w:val="0"/>
-          <w:numId w:val="2"/>
-        </w:numPr>
-      </w:pPr>
-      <w:r>
-        <w:t>We need to show what are the top 10 neighbors base</w:t>
-      </w:r>
-      <w:r>
-        <w:t>d</w:t>
-      </w:r>
-      <w:r>
-        <w:t xml:space="preserve"> on crime level (high crime and less crime).</w:t>
-      </w:r>
-    </w:p>
-    <w:p>
-      <w:pPr>
-        <w:pStyle w:val="ListParagraph"/>
-        <w:numPr>
-          <w:ilvl w:val="0"/>
-          <w:numId w:val="2"/>
-        </w:numPr>
-      </w:pPr>
-      <w:r>
-        <w:t>We need to show the Current Social conditions in Pittsburg by neighbor:</w:t>
-      </w:r>
-    </w:p>
-    <w:p>
-      <w:pPr>
-        <w:numPr>
-          <w:ilvl w:val="0"/>
-          <w:numId w:val="3"/>
-        </w:numPr>
-      </w:pPr>
-      <w:r>
-        <w:t>Where can I find the most and less educated people.</w:t>
-      </w:r>
-    </w:p>
-    <w:p>
-      <w:pPr>
-        <w:numPr>
-          <w:ilvl w:val="0"/>
-          <w:numId w:val="3"/>
-        </w:numPr>
-      </w:pPr>
-      <w:r>
-        <w:t>What and where is the neighbor with the highest and lowest income.</w:t>
-      </w:r>
-    </w:p>
-    <w:p>
-      <w:pPr>
-        <w:numPr>
-          <w:ilvl w:val="0"/>
-          <w:numId w:val="3"/>
-        </w:numPr>
-      </w:pPr>
-      <w:r>
-        <w:t>What and where is the neighbor that record</w:t>
-      </w:r>
-      <w:r>
-        <w:t>s</w:t>
-      </w:r>
-      <w:r>
-        <w:t xml:space="preserve"> highest and lowest employment rate.</w:t>
-      </w:r>
-    </w:p>
+      <w:bookmarkEnd w:id="2"/>
+    </w:p>
+    <w:p/>
     <w:p>
       <w:pPr>
         <w:pStyle w:val="ListParagraph"/>
@@ -1316,13 +1550,73 @@
         </w:numPr>
       </w:pPr>
       <w:r>
-        <w:t>Run Social conditions statistics (individually and as a whole) to get the knowledge about the data set, get a sense of</w:t>
-      </w:r>
-      <w:r>
-        <w:t xml:space="preserve"> this </w:t>
-      </w:r>
-      <w:r>
-        <w:t>data set.</w:t>
+        <w:t>Understanding the crime in PA- Pittsburg</w:t>
+      </w:r>
+      <w:r>
+        <w:t>.</w:t>
+      </w:r>
+    </w:p>
+    <w:p>
+      <w:pPr>
+        <w:pStyle w:val="ListParagraph"/>
+        <w:numPr>
+          <w:ilvl w:val="1"/>
+          <w:numId w:val="4"/>
+        </w:numPr>
+      </w:pPr>
+      <w:r>
+        <w:t xml:space="preserve">  Get total offences by year</w:t>
+      </w:r>
+      <w:r>
+        <w:t>,</w:t>
+      </w:r>
+      <w:r>
+        <w:t xml:space="preserve"> graph it in a line chart</w:t>
+      </w:r>
+      <w:r>
+        <w:t>.</w:t>
+      </w:r>
+    </w:p>
+    <w:p>
+      <w:pPr>
+        <w:pStyle w:val="ListParagraph"/>
+        <w:numPr>
+          <w:ilvl w:val="1"/>
+          <w:numId w:val="4"/>
+        </w:numPr>
+      </w:pPr>
+      <w:r>
+        <w:t xml:space="preserve">  Get total offences by neighbor, graph in a bar chart</w:t>
+      </w:r>
+    </w:p>
+    <w:p>
+      <w:pPr>
+        <w:pStyle w:val="ListParagraph"/>
+        <w:numPr>
+          <w:ilvl w:val="1"/>
+          <w:numId w:val="4"/>
+        </w:numPr>
+      </w:pPr>
+      <w:r>
+        <w:t xml:space="preserve">  Get the top 5 </w:t>
+      </w:r>
+      <w:r>
+        <w:t>neighbor</w:t>
+      </w:r>
+      <w:r>
+        <w:t xml:space="preserve"> increase or decrease crime offences all years.</w:t>
+      </w:r>
+    </w:p>
+    <w:p>
+      <w:pPr>
+        <w:pStyle w:val="ListParagraph"/>
+        <w:numPr>
+          <w:ilvl w:val="1"/>
+          <w:numId w:val="4"/>
+        </w:numPr>
+      </w:pPr>
+      <w:r>
+        <w:t>Ge some conclusions.</w:t>
       </w:r>
     </w:p>
     <w:p>
@@ -1334,7 +1628,31 @@
         </w:numPr>
       </w:pPr>
       <w:r>
-        <w:t>Get a table, map or heat map for each question.</w:t>
+        <w:t xml:space="preserve">Where we are on </w:t>
+      </w:r>
+      <w:bookmarkStart w:id="3" w:name="_GoBack"/>
+      <w:r>
+        <w:t>e</w:t>
+      </w:r>
+      <w:r>
+        <w:rPr>
+          <w:b/>
+          <w:bCs/>
+        </w:rPr>
+        <w:t>ducatio</w:t>
+      </w:r>
+      <w:r>
+        <w:t>n</w:t>
+      </w:r>
+      <w:bookmarkEnd w:id="3"/>
+      <w:r>
+        <w:t xml:space="preserve"> levels</w:t>
+      </w:r>
+      <w:r>
+        <w:t xml:space="preserve"> </w:t>
+      </w:r>
+      <w:r>
+        <w:t>in PA- Pittsburg.</w:t>
       </w:r>
     </w:p>
     <w:p>
@@ -1344,9 +1662,93 @@
           <w:ilvl w:val="0"/>
           <w:numId w:val="4"/>
         </w:numPr>
-      </w:pPr>
-      <w:r>
-        <w:t>We need to stablish the relationships between Social Conditions and Crime.</w:t>
+        <w:tabs>
+          <w:tab w:val="clear" w:pos="360"/>
+          <w:tab w:val="num" w:pos="720"/>
+        </w:tabs>
+        <w:ind w:left="720"/>
+      </w:pPr>
+      <w:r>
+        <w:t>Compare Education levels 2014 &amp; 2015</w:t>
+      </w:r>
+    </w:p>
+    <w:p>
+      <w:pPr>
+        <w:pStyle w:val="ListParagraph"/>
+        <w:numPr>
+          <w:ilvl w:val="1"/>
+          <w:numId w:val="4"/>
+        </w:numPr>
+        <w:ind w:left="1440"/>
+      </w:pPr>
+      <w:r>
+        <w:t>Get total of educated people by City and Neighbor.</w:t>
+      </w:r>
+    </w:p>
+    <w:p>
+      <w:pPr>
+        <w:pStyle w:val="ListParagraph"/>
+        <w:numPr>
+          <w:ilvl w:val="2"/>
+          <w:numId w:val="4"/>
+        </w:numPr>
+        <w:ind w:left="2160"/>
+      </w:pPr>
+      <w:r>
+        <w:t>Run Central tendency statistics</w:t>
+      </w:r>
+      <w:r>
+        <w:t>.</w:t>
+      </w:r>
+    </w:p>
+    <w:p>
+      <w:pPr>
+        <w:pStyle w:val="ListParagraph"/>
+        <w:numPr>
+          <w:ilvl w:val="2"/>
+          <w:numId w:val="4"/>
+        </w:numPr>
+        <w:ind w:left="2160"/>
+      </w:pPr>
+      <w:r>
+        <w:t>Get some proportions.</w:t>
+      </w:r>
+    </w:p>
+    <w:p>
+      <w:pPr>
+        <w:pStyle w:val="ListParagraph"/>
+        <w:numPr>
+          <w:ilvl w:val="1"/>
+          <w:numId w:val="4"/>
+        </w:numPr>
+        <w:ind w:left="1440"/>
+      </w:pPr>
+      <w:r>
+        <w:t xml:space="preserve">Get the total count of educated people by level (Hight School, College </w:t>
+      </w:r>
+      <w:proofErr w:type="spellStart"/>
+      <w:r>
+        <w:t>etc</w:t>
+      </w:r>
+      <w:proofErr w:type="spellEnd"/>
+      <w:r>
+        <w:t>)</w:t>
+      </w:r>
+    </w:p>
+    <w:p>
+      <w:pPr>
+        <w:pStyle w:val="ListParagraph"/>
+        <w:numPr>
+          <w:ilvl w:val="2"/>
+          <w:numId w:val="4"/>
+        </w:numPr>
+        <w:ind w:left="2160"/>
+      </w:pPr>
+      <w:r>
+        <w:t>Run Central tendency statistics</w:t>
+      </w:r>
+      <w:r>
+        <w:t>.</w:t>
       </w:r>
     </w:p>
     <w:p>
@@ -1356,12 +1758,26 @@
           <w:ilvl w:val="0"/>
           <w:numId w:val="4"/>
         </w:numPr>
-      </w:pPr>
-      <w:r>
-        <w:t>Create some scatter plot and whiskers</w:t>
-      </w:r>
-      <w:r>
-        <w:t xml:space="preserve"> if needed.</w:t>
+        <w:tabs>
+          <w:tab w:val="clear" w:pos="360"/>
+          <w:tab w:val="num" w:pos="720"/>
+        </w:tabs>
+        <w:ind w:left="720"/>
+      </w:pPr>
+      <w:r>
+        <w:t xml:space="preserve">Get a summary table to </w:t>
+      </w:r>
+      <w:r>
+        <w:t>compare</w:t>
+      </w:r>
+      <w:r>
+        <w:t xml:space="preserve"> the Central tendency measure</w:t>
+      </w:r>
+      <w:r>
+        <w:t>s of education</w:t>
+      </w:r>
+      <w:r>
+        <w:t>.</w:t>
       </w:r>
     </w:p>
     <w:p>
@@ -1371,75 +1787,132 @@
           <w:ilvl w:val="0"/>
           <w:numId w:val="4"/>
         </w:numPr>
-      </w:pPr>
-      <w:r>
-        <w:t>Get the conclusion.</w:t>
-      </w:r>
-    </w:p>
-    <w:p>
-      <w:pPr>
-        <w:rPr>
-          <w:b/>
-          <w:bCs/>
-        </w:rPr>
-      </w:pPr>
-    </w:p>
-    <w:p>
-      <w:pPr>
-        <w:rPr>
-          <w:b/>
-          <w:bCs/>
-        </w:rPr>
-      </w:pPr>
-    </w:p>
-    <w:p>
-      <w:pPr>
-        <w:rPr>
-          <w:b/>
-          <w:bCs/>
-        </w:rPr>
-      </w:pPr>
-    </w:p>
-    <w:p>
-      <w:pPr>
-        <w:pStyle w:val="Heading1"/>
-      </w:pPr>
-      <w:bookmarkStart w:id="4" w:name="_Toc37171435"/>
-      <w:r>
-        <w:t>METRICS:</w:t>
+        <w:tabs>
+          <w:tab w:val="clear" w:pos="360"/>
+          <w:tab w:val="num" w:pos="720"/>
+        </w:tabs>
+        <w:ind w:left="720"/>
+      </w:pPr>
+      <w:r>
+        <w:t>Get some conclusions</w:t>
+      </w:r>
+      <w:r>
+        <w:t>.</w:t>
+      </w:r>
+    </w:p>
+    <w:p>
+      <w:pPr>
+        <w:pStyle w:val="ListParagraph"/>
+        <w:numPr>
+          <w:ilvl w:val="0"/>
+          <w:numId w:val="4"/>
+        </w:numPr>
+      </w:pPr>
+      <w:r>
+        <w:t xml:space="preserve">How strong is the relationship </w:t>
+      </w:r>
+      <w:r>
+        <w:t xml:space="preserve">(correlation) </w:t>
+      </w:r>
+      <w:r>
+        <w:t xml:space="preserve">between Education and </w:t>
+      </w:r>
+      <w:r>
+        <w:t>Crime</w:t>
+      </w:r>
+      <w:r>
+        <w:t xml:space="preserve"> </w:t>
+      </w:r>
+      <w:r>
+        <w:t>in PA- Pittsburg</w:t>
+      </w:r>
+      <w:r>
+        <w:t>?</w:t>
+      </w:r>
+    </w:p>
+    <w:p>
+      <w:pPr>
+        <w:pStyle w:val="ListParagraph"/>
+        <w:numPr>
+          <w:ilvl w:val="1"/>
+          <w:numId w:val="4"/>
+        </w:numPr>
+      </w:pPr>
+      <w:r>
+        <w:t>Get a correlation between number of incidents vs total educated people by City (plot scatter) for 2014 and 2015 (two graphs)</w:t>
+      </w:r>
+      <w:r>
+        <w:t>, compare.</w:t>
+      </w:r>
+    </w:p>
+    <w:p>
+      <w:pPr>
+        <w:pStyle w:val="ListParagraph"/>
+        <w:numPr>
+          <w:ilvl w:val="1"/>
+          <w:numId w:val="4"/>
+        </w:numPr>
+      </w:pPr>
+      <w:r>
+        <w:t>Get some conclusions.</w:t>
+      </w:r>
+      <w:r>
+        <w:t xml:space="preserve">  </w:t>
+      </w:r>
+      <w:r>
+        <w:t xml:space="preserve"> </w:t>
+      </w:r>
+    </w:p>
+    <w:p>
+      <w:pPr>
+        <w:pStyle w:val="ListParagraph"/>
+        <w:numPr>
+          <w:ilvl w:val="0"/>
+          <w:numId w:val="4"/>
+        </w:numPr>
+      </w:pPr>
+      <w:r>
+        <w:t>Conclusions</w:t>
+      </w:r>
+      <w:r>
+        <w:t>.</w:t>
+      </w:r>
+    </w:p>
+    <w:p>
+      <w:pPr>
+        <w:pStyle w:val="ListParagraph"/>
+        <w:numPr>
+          <w:ilvl w:val="1"/>
+          <w:numId w:val="4"/>
+        </w:numPr>
+      </w:pPr>
+      <w:r>
+        <w:t>Based on statistical test can we reject the null hypothesis, or we fail to reject it.</w:t>
+      </w:r>
+    </w:p>
+    <w:p>
+      <w:pPr>
+        <w:pStyle w:val="ListParagraph"/>
+        <w:ind w:left="360"/>
+      </w:pPr>
+    </w:p>
+    <w:p>
+      <w:pPr>
+        <w:pStyle w:val="ListParagraph"/>
+        <w:ind w:left="360"/>
+      </w:pPr>
+    </w:p>
+    <w:p>
+      <w:pPr>
+        <w:pStyle w:val="Heading2"/>
+      </w:pPr>
+      <w:bookmarkStart w:id="4" w:name="_Toc37257794"/>
+      <w:r>
+        <w:t>WHICH STATISTICAL TEST TO USE</w:t>
       </w:r>
       <w:bookmarkEnd w:id="4"/>
     </w:p>
-    <w:p>
-      <w:pPr>
-        <w:rPr>
-          <w:b/>
-          <w:bCs/>
-        </w:rPr>
-      </w:pPr>
-    </w:p>
-    <w:p>
-      <w:pPr>
-        <w:rPr>
-          <w:b/>
-          <w:bCs/>
-        </w:rPr>
-      </w:pPr>
-      <w:r>
-        <w:rPr>
-          <w:b/>
-          <w:bCs/>
-        </w:rPr>
-        <w:t xml:space="preserve">File: </w:t>
-      </w:r>
-      <w:r>
-        <w:rPr>
-          <w:b/>
-          <w:bCs/>
-        </w:rPr>
-        <w:t>Police Incident Blotter (Archive)</w:t>
-      </w:r>
-    </w:p>
+    <w:p/>
     <w:tbl>
       <w:tblPr>
         <w:tblStyle w:val="TableGrid"/>
@@ -1447,18 +1920,464 @@
         <w:tblLook w:val="04A0" w:firstRow="1" w:lastRow="0" w:firstColumn="1" w:lastColumn="0" w:noHBand="0" w:noVBand="1"/>
       </w:tblPr>
       <w:tblGrid>
-        <w:gridCol w:w="1345"/>
+        <w:gridCol w:w="3116"/>
+        <w:gridCol w:w="3117"/>
+        <w:gridCol w:w="3117"/>
+      </w:tblGrid>
+      <w:tr>
+        <w:tc>
+          <w:tcPr>
+            <w:tcW w:w="3116" w:type="dxa"/>
+          </w:tcPr>
+          <w:p>
+            <w:r>
+              <w:t>DATA</w:t>
+            </w:r>
+            <w:r>
+              <w:t xml:space="preserve"> TYPE</w:t>
+            </w:r>
+          </w:p>
+        </w:tc>
+        <w:tc>
+          <w:tcPr>
+            <w:tcW w:w="3117" w:type="dxa"/>
+          </w:tcPr>
+          <w:p>
+            <w:r>
+              <w:t>SAMPLE</w:t>
+            </w:r>
+          </w:p>
+        </w:tc>
+        <w:tc>
+          <w:tcPr>
+            <w:tcW w:w="3117" w:type="dxa"/>
+          </w:tcPr>
+          <w:p>
+            <w:r>
+              <w:t>PURPOSE</w:t>
+            </w:r>
+          </w:p>
+        </w:tc>
+      </w:tr>
+      <w:tr>
+        <w:tc>
+          <w:tcPr>
+            <w:tcW w:w="3116" w:type="dxa"/>
+          </w:tcPr>
+          <w:p>
+            <w:r>
+              <w:t>House Income: Interval</w:t>
+            </w:r>
+          </w:p>
+          <w:p>
+            <w:r>
+              <w:t>Housing unit Value: Interval</w:t>
+            </w:r>
+          </w:p>
+          <w:p>
+            <w:r>
+              <w:t>Renting: Interval</w:t>
+            </w:r>
+          </w:p>
+          <w:p>
+            <w:pPr>
+              <w:rPr>
+                <w:b/>
+                <w:bCs/>
+              </w:rPr>
+            </w:pPr>
+            <w:r>
+              <w:rPr>
+                <w:b/>
+                <w:bCs/>
+              </w:rPr>
+              <w:t>Education: Interval</w:t>
+            </w:r>
+          </w:p>
+          <w:p>
+            <w:r>
+              <w:t>Crime offences: Interval</w:t>
+            </w:r>
+          </w:p>
+          <w:p>
+            <w:r>
+              <w:t>by neighbor:</w:t>
+            </w:r>
+          </w:p>
+        </w:tc>
+        <w:tc>
+          <w:tcPr>
+            <w:tcW w:w="3117" w:type="dxa"/>
+          </w:tcPr>
+          <w:p>
+            <w:r>
+              <w:t>Data sets for 2014 &amp; 2015</w:t>
+            </w:r>
+          </w:p>
+        </w:tc>
+        <w:tc>
+          <w:tcPr>
+            <w:tcW w:w="3117" w:type="dxa"/>
+          </w:tcPr>
+          <w:p>
+            <w:r>
+              <w:t>Find if Social and Economic factors increase the Crime Level; relationship between and independent variable (Employment, Income, House Pricing, House Renting) and dependent variable (Crime Level)</w:t>
+            </w:r>
+          </w:p>
+        </w:tc>
+      </w:tr>
+      <w:tr>
+        <w:tc>
+          <w:tcPr>
+            <w:tcW w:w="3116" w:type="dxa"/>
+          </w:tcPr>
+          <w:p/>
+        </w:tc>
+        <w:tc>
+          <w:tcPr>
+            <w:tcW w:w="3117" w:type="dxa"/>
+          </w:tcPr>
+          <w:p/>
+        </w:tc>
+        <w:tc>
+          <w:tcPr>
+            <w:tcW w:w="3117" w:type="dxa"/>
+          </w:tcPr>
+          <w:p/>
+        </w:tc>
+      </w:tr>
+      <w:tr>
+        <w:tc>
+          <w:tcPr>
+            <w:tcW w:w="3116" w:type="dxa"/>
+          </w:tcPr>
+          <w:p>
+            <w:r>
+              <w:lastRenderedPageBreak/>
+              <w:t>House Income: Interval</w:t>
+            </w:r>
+          </w:p>
+        </w:tc>
+        <w:tc>
+          <w:tcPr>
+            <w:tcW w:w="3117" w:type="dxa"/>
+          </w:tcPr>
+          <w:p>
+            <w:r>
+              <w:t>House Income: Interval</w:t>
+            </w:r>
+          </w:p>
+          <w:p>
+            <w:r>
+              <w:t>Crime offences: Interval</w:t>
+            </w:r>
+          </w:p>
+        </w:tc>
+        <w:tc>
+          <w:tcPr>
+            <w:tcW w:w="3117" w:type="dxa"/>
+          </w:tcPr>
+          <w:p>
+            <w:r>
+              <w:t>H0: if we increase house income then crime offences will decrease</w:t>
+            </w:r>
+          </w:p>
+          <w:p>
+            <w:pPr>
+              <w:rPr>
+                <w:b/>
+                <w:bCs/>
+              </w:rPr>
+            </w:pPr>
+            <w:r>
+              <w:rPr>
+                <w:b/>
+                <w:bCs/>
+              </w:rPr>
+              <w:t>Central tendency</w:t>
+            </w:r>
+          </w:p>
+          <w:p>
+            <w:r>
+              <w:rPr>
+                <w:b/>
+                <w:bCs/>
+              </w:rPr>
+              <w:t>Correlation</w:t>
+            </w:r>
+          </w:p>
+        </w:tc>
+      </w:tr>
+      <w:tr>
+        <w:tc>
+          <w:tcPr>
+            <w:tcW w:w="3116" w:type="dxa"/>
+          </w:tcPr>
+          <w:p>
+            <w:r>
+              <w:t>Housing unit Value: Interval</w:t>
+            </w:r>
+          </w:p>
+        </w:tc>
+        <w:tc>
+          <w:tcPr>
+            <w:tcW w:w="3117" w:type="dxa"/>
+          </w:tcPr>
+          <w:p>
+            <w:r>
+              <w:t>Housing unit Value: Interval</w:t>
+            </w:r>
+          </w:p>
+          <w:p>
+            <w:r>
+              <w:t>Crime offences: Interval</w:t>
+            </w:r>
+          </w:p>
+        </w:tc>
+        <w:tc>
+          <w:tcPr>
+            <w:tcW w:w="3117" w:type="dxa"/>
+          </w:tcPr>
+          <w:p>
+            <w:r>
+              <w:t>H0: if we increase the Housing unit Value then crime offences will decrease.</w:t>
+            </w:r>
+          </w:p>
+          <w:p>
+            <w:pPr>
+              <w:rPr>
+                <w:b/>
+                <w:bCs/>
+              </w:rPr>
+            </w:pPr>
+            <w:r>
+              <w:rPr>
+                <w:b/>
+                <w:bCs/>
+              </w:rPr>
+              <w:t>Central tendency</w:t>
+            </w:r>
+          </w:p>
+          <w:p>
+            <w:r>
+              <w:rPr>
+                <w:b/>
+                <w:bCs/>
+              </w:rPr>
+              <w:t>Correlation</w:t>
+            </w:r>
+          </w:p>
+        </w:tc>
+      </w:tr>
+      <w:tr>
+        <w:tc>
+          <w:tcPr>
+            <w:tcW w:w="3116" w:type="dxa"/>
+          </w:tcPr>
+          <w:p>
+            <w:r>
+              <w:t>Renting: Interval</w:t>
+            </w:r>
+          </w:p>
+          <w:p/>
+        </w:tc>
+        <w:tc>
+          <w:tcPr>
+            <w:tcW w:w="3117" w:type="dxa"/>
+          </w:tcPr>
+          <w:p>
+            <w:r>
+              <w:t>Renting: Interval</w:t>
+            </w:r>
+          </w:p>
+          <w:p>
+            <w:r>
+              <w:t>Crime offences: Interval</w:t>
+            </w:r>
+          </w:p>
+        </w:tc>
+        <w:tc>
+          <w:tcPr>
+            <w:tcW w:w="3117" w:type="dxa"/>
+          </w:tcPr>
+          <w:p>
+            <w:r>
+              <w:t>H0: if we increase the Renting Value then crime offences will decrease.</w:t>
+            </w:r>
+          </w:p>
+        </w:tc>
+      </w:tr>
+      <w:tr>
+        <w:tc>
+          <w:tcPr>
+            <w:tcW w:w="3116" w:type="dxa"/>
+          </w:tcPr>
+          <w:p>
+            <w:pPr>
+              <w:rPr>
+                <w:b/>
+                <w:bCs/>
+              </w:rPr>
+            </w:pPr>
+            <w:r>
+              <w:rPr>
+                <w:b/>
+                <w:bCs/>
+              </w:rPr>
+              <w:t>Education: Interval</w:t>
+            </w:r>
+          </w:p>
+          <w:p/>
+        </w:tc>
+        <w:tc>
+          <w:tcPr>
+            <w:tcW w:w="3117" w:type="dxa"/>
+          </w:tcPr>
+          <w:p>
+            <w:r>
+              <w:t>Education: Interval</w:t>
+            </w:r>
+          </w:p>
+          <w:p>
+            <w:r>
+              <w:t>Crime offences: Interval</w:t>
+            </w:r>
+          </w:p>
+        </w:tc>
+        <w:tc>
+          <w:tcPr>
+            <w:tcW w:w="3117" w:type="dxa"/>
+          </w:tcPr>
+          <w:p>
+            <w:pPr>
+              <w:rPr>
+                <w:b/>
+                <w:bCs/>
+              </w:rPr>
+            </w:pPr>
+            <w:r>
+              <w:t>H0: if we increase the Education level then crime offences will decrease.</w:t>
+            </w:r>
+          </w:p>
+          <w:p>
+            <w:pPr>
+              <w:rPr>
+                <w:b/>
+                <w:bCs/>
+              </w:rPr>
+            </w:pPr>
+            <w:r>
+              <w:rPr>
+                <w:b/>
+                <w:bCs/>
+              </w:rPr>
+              <w:t>Central tendency</w:t>
+            </w:r>
+          </w:p>
+          <w:p>
+            <w:r>
+              <w:rPr>
+                <w:b/>
+                <w:bCs/>
+              </w:rPr>
+              <w:t>Correlation</w:t>
+            </w:r>
+          </w:p>
+        </w:tc>
+      </w:tr>
+    </w:tbl>
+    <w:p>
+      <w:pPr>
+        <w:pStyle w:val="ListParagraph"/>
+        <w:numPr>
+          <w:ilvl w:val="0"/>
+          <w:numId w:val="4"/>
+        </w:numPr>
+      </w:pPr>
+    </w:p>
+    <w:p>
+      <w:pPr>
+        <w:rPr>
+          <w:b/>
+          <w:bCs/>
+        </w:rPr>
+      </w:pPr>
+    </w:p>
+    <w:p>
+      <w:pPr>
+        <w:rPr>
+          <w:b/>
+          <w:bCs/>
+        </w:rPr>
+      </w:pPr>
+    </w:p>
+    <w:p>
+      <w:pPr>
+        <w:rPr>
+          <w:b/>
+          <w:bCs/>
+        </w:rPr>
+      </w:pPr>
+    </w:p>
+    <w:p>
+      <w:pPr>
+        <w:pStyle w:val="Heading1"/>
+      </w:pPr>
+      <w:bookmarkStart w:id="5" w:name="_Toc37257795"/>
+      <w:r>
+        <w:t>METRICS:</w:t>
+      </w:r>
+      <w:bookmarkEnd w:id="5"/>
+    </w:p>
+    <w:p>
+      <w:pPr>
+        <w:rPr>
+          <w:b/>
+          <w:bCs/>
+        </w:rPr>
+      </w:pPr>
+    </w:p>
+    <w:p>
+      <w:pPr>
+        <w:rPr>
+          <w:b/>
+          <w:bCs/>
+        </w:rPr>
+      </w:pPr>
+      <w:r>
+        <w:rPr>
+          <w:b/>
+          <w:bCs/>
+        </w:rPr>
+        <w:t xml:space="preserve">File: </w:t>
+      </w:r>
+      <w:r>
+        <w:rPr>
+          <w:b/>
+          <w:bCs/>
+        </w:rPr>
+        <w:t>Police Incident Blotter (Archive)</w:t>
+      </w:r>
+    </w:p>
+    <w:tbl>
+      <w:tblPr>
+        <w:tblStyle w:val="TableGrid"/>
+        <w:tblW w:w="0" w:type="auto"/>
+        <w:tblLook w:val="04A0" w:firstRow="1" w:lastRow="0" w:firstColumn="1" w:lastColumn="0" w:noHBand="0" w:noVBand="1"/>
+      </w:tblPr>
+      <w:tblGrid>
+        <w:gridCol w:w="1250"/>
         <w:gridCol w:w="532"/>
         <w:gridCol w:w="1548"/>
         <w:gridCol w:w="1991"/>
         <w:gridCol w:w="1224"/>
         <w:gridCol w:w="1323"/>
-        <w:gridCol w:w="1026"/>
+        <w:gridCol w:w="1002"/>
       </w:tblGrid>
       <w:tr>
         <w:tc>
           <w:tcPr>
-            <w:tcW w:w="1345" w:type="dxa"/>
+            <w:tcW w:w="1250" w:type="dxa"/>
           </w:tcPr>
           <w:p>
             <w:pPr>
@@ -1472,24 +2391,25 @@
         <w:tc>
           <w:tcPr>
             <w:tcW w:w="532" w:type="dxa"/>
-          </w:tcPr>
-          <w:p>
-            <w:pPr>
-              <w:rPr>
-                <w:b/>
-                <w:bCs/>
-                <w:sz w:val="16"/>
-                <w:szCs w:val="16"/>
-              </w:rPr>
-            </w:pPr>
-            <w:r>
-              <w:rPr>
-                <w:b/>
-                <w:bCs/>
-                <w:sz w:val="16"/>
-                <w:szCs w:val="16"/>
-              </w:rPr>
-              <w:t>Date</w:t>
+            <w:shd w:val="clear" w:color="auto" w:fill="70AD47" w:themeFill="accent6"/>
+          </w:tcPr>
+          <w:p>
+            <w:pPr>
+              <w:rPr>
+                <w:b/>
+                <w:bCs/>
+                <w:sz w:val="16"/>
+                <w:szCs w:val="16"/>
+              </w:rPr>
+            </w:pPr>
+            <w:r>
+              <w:rPr>
+                <w:b/>
+                <w:bCs/>
+                <w:sz w:val="16"/>
+                <w:szCs w:val="16"/>
+              </w:rPr>
+              <w:t>year</w:t>
             </w:r>
           </w:p>
           <w:p>
@@ -1540,6 +2460,7 @@
         <w:tc>
           <w:tcPr>
             <w:tcW w:w="1991" w:type="dxa"/>
+            <w:shd w:val="clear" w:color="auto" w:fill="FFC000" w:themeFill="accent4"/>
           </w:tcPr>
           <w:p>
             <w:pPr>
@@ -1641,7 +2562,8 @@
         </w:tc>
         <w:tc>
           <w:tcPr>
-            <w:tcW w:w="1026" w:type="dxa"/>
+            <w:tcW w:w="1002" w:type="dxa"/>
+            <w:shd w:val="clear" w:color="auto" w:fill="70AD47" w:themeFill="accent6"/>
           </w:tcPr>
           <w:p>
             <w:pPr>
@@ -1677,7 +2599,7 @@
       <w:tr>
         <w:tc>
           <w:tcPr>
-            <w:tcW w:w="1345" w:type="dxa"/>
+            <w:tcW w:w="1250" w:type="dxa"/>
           </w:tcPr>
           <w:p>
             <w:pPr>
@@ -1744,6 +2666,22 @@
                 <w:szCs w:val="16"/>
               </w:rPr>
             </w:pPr>
+          </w:p>
+        </w:tc>
+        <w:tc>
+          <w:tcPr>
+            <w:tcW w:w="1991" w:type="dxa"/>
+            <w:shd w:val="clear" w:color="auto" w:fill="FFC000" w:themeFill="accent4"/>
+          </w:tcPr>
+          <w:p>
+            <w:pPr>
+              <w:rPr>
+                <w:b/>
+                <w:bCs/>
+                <w:sz w:val="16"/>
+                <w:szCs w:val="16"/>
+              </w:rPr>
+            </w:pPr>
             <w:r>
               <w:rPr>
                 <w:b/>
@@ -1757,7 +2695,22 @@
         </w:tc>
         <w:tc>
           <w:tcPr>
-            <w:tcW w:w="1991" w:type="dxa"/>
+            <w:tcW w:w="1224" w:type="dxa"/>
+          </w:tcPr>
+          <w:p>
+            <w:pPr>
+              <w:rPr>
+                <w:b/>
+                <w:bCs/>
+                <w:sz w:val="16"/>
+                <w:szCs w:val="16"/>
+              </w:rPr>
+            </w:pPr>
+          </w:p>
+        </w:tc>
+        <w:tc>
+          <w:tcPr>
+            <w:tcW w:w="1323" w:type="dxa"/>
           </w:tcPr>
           <w:p>
             <w:pPr>
@@ -1781,55 +2734,7 @@
         </w:tc>
         <w:tc>
           <w:tcPr>
-            <w:tcW w:w="1224" w:type="dxa"/>
-          </w:tcPr>
-          <w:p>
-            <w:pPr>
-              <w:rPr>
-                <w:b/>
-                <w:bCs/>
-                <w:sz w:val="16"/>
-                <w:szCs w:val="16"/>
-              </w:rPr>
-            </w:pPr>
-            <w:r>
-              <w:rPr>
-                <w:b/>
-                <w:bCs/>
-                <w:sz w:val="16"/>
-                <w:szCs w:val="16"/>
-              </w:rPr>
-              <w:t>x</w:t>
-            </w:r>
-          </w:p>
-        </w:tc>
-        <w:tc>
-          <w:tcPr>
-            <w:tcW w:w="1323" w:type="dxa"/>
-          </w:tcPr>
-          <w:p>
-            <w:pPr>
-              <w:rPr>
-                <w:b/>
-                <w:bCs/>
-                <w:sz w:val="16"/>
-                <w:szCs w:val="16"/>
-              </w:rPr>
-            </w:pPr>
-            <w:r>
-              <w:rPr>
-                <w:b/>
-                <w:bCs/>
-                <w:sz w:val="16"/>
-                <w:szCs w:val="16"/>
-              </w:rPr>
-              <w:t>x</w:t>
-            </w:r>
-          </w:p>
-        </w:tc>
-        <w:tc>
-          <w:tcPr>
-            <w:tcW w:w="1026" w:type="dxa"/>
+            <w:tcW w:w="1002" w:type="dxa"/>
           </w:tcPr>
           <w:p>
             <w:pPr>
@@ -1873,7 +2778,14 @@
           <w:b/>
           <w:bCs/>
         </w:rPr>
-        <w:t>File: educational-attainment-for-the-population-25-years-and-over_2015</w:t>
+        <w:t>File: educational-attainment-for-the-population-25-years-and-over</w:t>
+      </w:r>
+      <w:r>
+        <w:rPr>
+          <w:b/>
+          <w:bCs/>
+        </w:rPr>
+        <w:t xml:space="preserve"> (2014 &amp; 2015).</w:t>
       </w:r>
     </w:p>
     <w:p>
@@ -1889,38 +2801,94 @@
     <w:tbl>
       <w:tblPr>
         <w:tblStyle w:val="TableGrid"/>
-        <w:tblW w:w="10345" w:type="dxa"/>
+        <w:tblW w:w="9350" w:type="dxa"/>
         <w:tblLook w:val="04A0" w:firstRow="1" w:lastRow="0" w:firstColumn="1" w:lastColumn="0" w:noHBand="0" w:noVBand="1"/>
       </w:tblPr>
       <w:tblGrid>
-        <w:gridCol w:w="1168"/>
-        <w:gridCol w:w="987"/>
-        <w:gridCol w:w="810"/>
-        <w:gridCol w:w="1080"/>
-        <w:gridCol w:w="1798"/>
-        <w:gridCol w:w="1169"/>
-        <w:gridCol w:w="1169"/>
-        <w:gridCol w:w="2164"/>
+        <w:gridCol w:w="971"/>
+        <w:gridCol w:w="792"/>
+        <w:gridCol w:w="881"/>
+        <w:gridCol w:w="811"/>
+        <w:gridCol w:w="497"/>
+        <w:gridCol w:w="866"/>
+        <w:gridCol w:w="1198"/>
+        <w:gridCol w:w="916"/>
+        <w:gridCol w:w="902"/>
+        <w:gridCol w:w="1516"/>
       </w:tblGrid>
       <w:tr>
-        <w:tc>
-          <w:tcPr>
-            <w:tcW w:w="1168" w:type="dxa"/>
-          </w:tcPr>
-          <w:p>
-            <w:pPr>
-              <w:rPr>
-                <w:b/>
-                <w:bCs/>
-                <w:sz w:val="16"/>
-                <w:szCs w:val="16"/>
-              </w:rPr>
-            </w:pPr>
-          </w:p>
-        </w:tc>
-        <w:tc>
-          <w:tcPr>
-            <w:tcW w:w="987" w:type="dxa"/>
+        <w:trPr>
+          <w:trHeight w:val="744"/>
+        </w:trPr>
+        <w:tc>
+          <w:tcPr>
+            <w:tcW w:w="971" w:type="dxa"/>
+          </w:tcPr>
+          <w:p>
+            <w:pPr>
+              <w:rPr>
+                <w:b/>
+                <w:bCs/>
+                <w:sz w:val="16"/>
+                <w:szCs w:val="16"/>
+              </w:rPr>
+            </w:pPr>
+          </w:p>
+        </w:tc>
+        <w:tc>
+          <w:tcPr>
+            <w:tcW w:w="792" w:type="dxa"/>
+            <w:shd w:val="clear" w:color="auto" w:fill="70AD47" w:themeFill="accent6"/>
+          </w:tcPr>
+          <w:p>
+            <w:pPr>
+              <w:rPr>
+                <w:b/>
+                <w:bCs/>
+                <w:sz w:val="16"/>
+                <w:szCs w:val="16"/>
+              </w:rPr>
+            </w:pPr>
+            <w:r>
+              <w:rPr>
+                <w:b/>
+                <w:bCs/>
+                <w:sz w:val="16"/>
+                <w:szCs w:val="16"/>
+              </w:rPr>
+              <w:t>year</w:t>
+            </w:r>
+          </w:p>
+        </w:tc>
+        <w:tc>
+          <w:tcPr>
+            <w:tcW w:w="881" w:type="dxa"/>
+            <w:shd w:val="clear" w:color="auto" w:fill="FFC000" w:themeFill="accent4"/>
+          </w:tcPr>
+          <w:p>
+            <w:pPr>
+              <w:rPr>
+                <w:b/>
+                <w:bCs/>
+                <w:sz w:val="16"/>
+                <w:szCs w:val="16"/>
+              </w:rPr>
+            </w:pPr>
+            <w:r>
+              <w:rPr>
+                <w:b/>
+                <w:bCs/>
+                <w:sz w:val="16"/>
+                <w:szCs w:val="16"/>
+              </w:rPr>
+              <w:t>Neighbor</w:t>
+            </w:r>
+          </w:p>
+        </w:tc>
+        <w:tc>
+          <w:tcPr>
+            <w:tcW w:w="811" w:type="dxa"/>
+            <w:shd w:val="clear" w:color="auto" w:fill="70AD47" w:themeFill="accent6"/>
           </w:tcPr>
           <w:p>
             <w:pPr>
@@ -1954,7 +2922,8 @@
         </w:tc>
         <w:tc>
           <w:tcPr>
-            <w:tcW w:w="810" w:type="dxa"/>
+            <w:tcW w:w="497" w:type="dxa"/>
+            <w:shd w:val="clear" w:color="auto" w:fill="70AD47" w:themeFill="accent6"/>
           </w:tcPr>
           <w:p>
             <w:pPr>
@@ -1988,7 +2957,8 @@
         </w:tc>
         <w:tc>
           <w:tcPr>
-            <w:tcW w:w="1080" w:type="dxa"/>
+            <w:tcW w:w="866" w:type="dxa"/>
+            <w:shd w:val="clear" w:color="auto" w:fill="70AD47" w:themeFill="accent6"/>
           </w:tcPr>
           <w:p>
             <w:pPr>
@@ -2022,7 +2992,8 @@
         </w:tc>
         <w:tc>
           <w:tcPr>
-            <w:tcW w:w="1798" w:type="dxa"/>
+            <w:tcW w:w="1198" w:type="dxa"/>
+            <w:shd w:val="clear" w:color="auto" w:fill="70AD47" w:themeFill="accent6"/>
           </w:tcPr>
           <w:p>
             <w:pPr>
@@ -2056,50 +3027,43 @@
         </w:tc>
         <w:tc>
           <w:tcPr>
-            <w:tcW w:w="1169" w:type="dxa"/>
-          </w:tcPr>
-          <w:p>
-            <w:pPr>
-              <w:rPr>
-                <w:b/>
-                <w:bCs/>
-                <w:sz w:val="16"/>
-                <w:szCs w:val="16"/>
-              </w:rPr>
-            </w:pPr>
-            <w:r>
-              <w:rPr>
-                <w:b/>
-                <w:bCs/>
-                <w:sz w:val="16"/>
-                <w:szCs w:val="16"/>
-              </w:rPr>
-              <w:t>Associate</w:t>
-            </w:r>
-            <w:r>
-              <w:rPr>
-                <w:b/>
-                <w:bCs/>
-                <w:sz w:val="16"/>
-                <w:szCs w:val="16"/>
-              </w:rPr>
-              <w:t xml:space="preserve"> degree</w:t>
-            </w:r>
-          </w:p>
-          <w:p>
-            <w:pPr>
-              <w:rPr>
-                <w:b/>
-                <w:bCs/>
-                <w:sz w:val="16"/>
-                <w:szCs w:val="16"/>
-              </w:rPr>
-            </w:pPr>
-          </w:p>
-        </w:tc>
-        <w:tc>
-          <w:tcPr>
-            <w:tcW w:w="1169" w:type="dxa"/>
+            <w:tcW w:w="916" w:type="dxa"/>
+            <w:shd w:val="clear" w:color="auto" w:fill="70AD47" w:themeFill="accent6"/>
+          </w:tcPr>
+          <w:p>
+            <w:pPr>
+              <w:rPr>
+                <w:b/>
+                <w:bCs/>
+                <w:sz w:val="16"/>
+                <w:szCs w:val="16"/>
+              </w:rPr>
+            </w:pPr>
+            <w:r>
+              <w:rPr>
+                <w:b/>
+                <w:bCs/>
+                <w:sz w:val="16"/>
+                <w:szCs w:val="16"/>
+              </w:rPr>
+              <w:t>Associate degree</w:t>
+            </w:r>
+          </w:p>
+          <w:p>
+            <w:pPr>
+              <w:rPr>
+                <w:b/>
+                <w:bCs/>
+                <w:sz w:val="16"/>
+                <w:szCs w:val="16"/>
+              </w:rPr>
+            </w:pPr>
+          </w:p>
+        </w:tc>
+        <w:tc>
+          <w:tcPr>
+            <w:tcW w:w="902" w:type="dxa"/>
+            <w:shd w:val="clear" w:color="auto" w:fill="70AD47" w:themeFill="accent6"/>
           </w:tcPr>
           <w:p>
             <w:pPr>
@@ -2133,7 +3097,8 @@
         </w:tc>
         <w:tc>
           <w:tcPr>
-            <w:tcW w:w="2164" w:type="dxa"/>
+            <w:tcW w:w="1516" w:type="dxa"/>
+            <w:shd w:val="clear" w:color="auto" w:fill="70AD47" w:themeFill="accent6"/>
           </w:tcPr>
           <w:p>
             <w:pPr>
@@ -2205,9 +3170,12 @@
         </w:tc>
       </w:tr>
       <w:tr>
-        <w:tc>
-          <w:tcPr>
-            <w:tcW w:w="1168" w:type="dxa"/>
+        <w:trPr>
+          <w:trHeight w:val="801"/>
+        </w:trPr>
+        <w:tc>
+          <w:tcPr>
+            <w:tcW w:w="971" w:type="dxa"/>
           </w:tcPr>
           <w:p>
             <w:pPr>
@@ -2239,7 +3207,7 @@
         </w:tc>
         <w:tc>
           <w:tcPr>
-            <w:tcW w:w="987" w:type="dxa"/>
+            <w:tcW w:w="792" w:type="dxa"/>
           </w:tcPr>
           <w:p>
             <w:pPr>
@@ -2259,7 +3227,7 @@
         </w:tc>
         <w:tc>
           <w:tcPr>
-            <w:tcW w:w="810" w:type="dxa"/>
+            <w:tcW w:w="881" w:type="dxa"/>
           </w:tcPr>
           <w:p>
             <w:pPr>
@@ -2279,7 +3247,7 @@
         </w:tc>
         <w:tc>
           <w:tcPr>
-            <w:tcW w:w="1080" w:type="dxa"/>
+            <w:tcW w:w="811" w:type="dxa"/>
           </w:tcPr>
           <w:p>
             <w:pPr>
@@ -2299,7 +3267,7 @@
         </w:tc>
         <w:tc>
           <w:tcPr>
-            <w:tcW w:w="1798" w:type="dxa"/>
+            <w:tcW w:w="497" w:type="dxa"/>
           </w:tcPr>
           <w:p>
             <w:pPr>
@@ -2319,7 +3287,7 @@
         </w:tc>
         <w:tc>
           <w:tcPr>
-            <w:tcW w:w="1169" w:type="dxa"/>
+            <w:tcW w:w="866" w:type="dxa"/>
           </w:tcPr>
           <w:p>
             <w:pPr>
@@ -2339,7 +3307,7 @@
         </w:tc>
         <w:tc>
           <w:tcPr>
-            <w:tcW w:w="1169" w:type="dxa"/>
+            <w:tcW w:w="1198" w:type="dxa"/>
           </w:tcPr>
           <w:p>
             <w:pPr>
@@ -2359,7 +3327,47 @@
         </w:tc>
         <w:tc>
           <w:tcPr>
-            <w:tcW w:w="2164" w:type="dxa"/>
+            <w:tcW w:w="916" w:type="dxa"/>
+          </w:tcPr>
+          <w:p>
+            <w:pPr>
+              <w:rPr>
+                <w:b/>
+                <w:bCs/>
+              </w:rPr>
+            </w:pPr>
+            <w:r>
+              <w:rPr>
+                <w:b/>
+                <w:bCs/>
+              </w:rPr>
+              <w:t>x</w:t>
+            </w:r>
+          </w:p>
+        </w:tc>
+        <w:tc>
+          <w:tcPr>
+            <w:tcW w:w="902" w:type="dxa"/>
+          </w:tcPr>
+          <w:p>
+            <w:pPr>
+              <w:rPr>
+                <w:b/>
+                <w:bCs/>
+              </w:rPr>
+            </w:pPr>
+            <w:r>
+              <w:rPr>
+                <w:b/>
+                <w:bCs/>
+              </w:rPr>
+              <w:t>x</w:t>
+            </w:r>
+          </w:p>
+        </w:tc>
+        <w:tc>
+          <w:tcPr>
+            <w:tcW w:w="1516" w:type="dxa"/>
           </w:tcPr>
           <w:p>
             <w:pPr>
@@ -2431,12 +3439,11 @@
       <w:pPr>
         <w:pStyle w:val="Heading1"/>
       </w:pPr>
-      <w:bookmarkStart w:id="5" w:name="_Toc37171436"/>
-      <w:r>
-        <w:lastRenderedPageBreak/>
+      <w:bookmarkStart w:id="6" w:name="_Toc37257796"/>
+      <w:r>
         <w:t>ASSEMBLE AND CLEAN</w:t>
       </w:r>
-      <w:bookmarkEnd w:id="5"/>
+      <w:bookmarkEnd w:id="6"/>
     </w:p>
     <w:p>
       <w:pPr>
@@ -2447,11 +3454,11 @@
       <w:pPr>
         <w:pStyle w:val="Heading1"/>
       </w:pPr>
-      <w:bookmarkStart w:id="6" w:name="_Toc37171437"/>
+      <w:bookmarkStart w:id="7" w:name="_Toc37257797"/>
       <w:r>
         <w:t>RETRIEVE DATA</w:t>
       </w:r>
-      <w:bookmarkEnd w:id="6"/>
+      <w:bookmarkEnd w:id="7"/>
     </w:p>
     <w:p>
       <w:pPr>
@@ -2462,11 +3469,11 @@
       <w:pPr>
         <w:pStyle w:val="Heading1"/>
       </w:pPr>
-      <w:bookmarkStart w:id="7" w:name="_Toc37171438"/>
+      <w:bookmarkStart w:id="8" w:name="_Toc37257798"/>
       <w:r>
         <w:t>BUILD RETRIEVAL PLAN</w:t>
       </w:r>
-      <w:bookmarkEnd w:id="7"/>
+      <w:bookmarkEnd w:id="8"/>
     </w:p>
     <w:p>
       <w:pPr>
@@ -2477,11 +3484,11 @@
       <w:pPr>
         <w:pStyle w:val="Heading1"/>
       </w:pPr>
-      <w:bookmarkStart w:id="8" w:name="_Toc37171439"/>
+      <w:bookmarkStart w:id="9" w:name="_Toc37257799"/>
       <w:r>
         <w:t>ANALYZE FOR TRENDS</w:t>
       </w:r>
-      <w:bookmarkEnd w:id="8"/>
+      <w:bookmarkEnd w:id="9"/>
     </w:p>
     <w:p>
       <w:pPr>
@@ -2492,11 +3499,11 @@
       <w:pPr>
         <w:pStyle w:val="Heading1"/>
       </w:pPr>
-      <w:bookmarkStart w:id="9" w:name="_Toc37171440"/>
+      <w:bookmarkStart w:id="10" w:name="_Toc37257800"/>
       <w:r>
         <w:t>ACKNOWLEDGE LIMITATIONS</w:t>
       </w:r>
-      <w:bookmarkEnd w:id="9"/>
+      <w:bookmarkEnd w:id="10"/>
     </w:p>
     <w:p>
       <w:pPr>
@@ -2507,19 +3514,65 @@
       <w:pPr>
         <w:pStyle w:val="Heading1"/>
       </w:pPr>
-      <w:bookmarkStart w:id="10" w:name="_Toc37171441"/>
+      <w:bookmarkStart w:id="11" w:name="_Toc37257801"/>
       <w:r>
         <w:t>MAKE A CALL OR TELL STORY</w:t>
       </w:r>
-      <w:bookmarkEnd w:id="10"/>
-    </w:p>
-    <w:p>
-      <w:pPr>
-        <w:rPr>
-          <w:b/>
-          <w:bCs/>
-        </w:rPr>
-      </w:pPr>
+      <w:bookmarkEnd w:id="11"/>
+    </w:p>
+    <w:p>
+      <w:pPr>
+        <w:rPr>
+          <w:b/>
+          <w:bCs/>
+        </w:rPr>
+      </w:pPr>
+    </w:p>
+    <w:p>
+      <w:pPr>
+        <w:pStyle w:val="Heading1"/>
+      </w:pPr>
+      <w:bookmarkStart w:id="12" w:name="_Toc37257802"/>
+      <w:r>
+        <w:t>RESOURCES</w:t>
+      </w:r>
+      <w:bookmarkEnd w:id="12"/>
+    </w:p>
+    <w:p>
+      <w:hyperlink r:id="rId10" w:history="1">
+        <w:r>
+          <w:rPr>
+            <w:rStyle w:val="Hyperlink"/>
+          </w:rPr>
+          <w:t>https://law.jrank.org/pages/11999/Causes-Crime-Social-economic-factors.html</w:t>
+        </w:r>
+      </w:hyperlink>
+    </w:p>
+    <w:p>
+      <w:hyperlink r:id="rId11" w:history="1">
+        <w:r>
+          <w:rPr>
+            <w:rStyle w:val="Hyperlink"/>
+          </w:rPr>
+          <w:t>http://store.ectap.ro/articole/873.pdf</w:t>
+        </w:r>
+      </w:hyperlink>
+    </w:p>
+    <w:p>
+      <w:pPr>
+        <w:rPr>
+          <w:b/>
+          <w:bCs/>
+        </w:rPr>
+      </w:pPr>
+      <w:hyperlink r:id="rId12" w:history="1">
+        <w:r>
+          <w:rPr>
+            <w:rStyle w:val="Hyperlink"/>
+          </w:rPr>
+          <w:t>http://www.iosrjournals.org/iosr-jhss/papers/Vol.%2021%20Issue9/Version-6/C2109061821.pdf</w:t>
+        </w:r>
+      </w:hyperlink>
     </w:p>
     <w:sectPr>
       <w:pgSz w:w="12240" w:h="15840"/>
@@ -2832,7 +3885,7 @@
         <w:rFonts w:ascii="Arial" w:hAnsi="Arial" w:hint="default"/>
       </w:rPr>
     </w:lvl>
-    <w:lvl w:ilvl="1" w:tplc="04090003" w:tentative="1">
+    <w:lvl w:ilvl="1" w:tplc="04090003">
       <w:start w:val="1"/>
       <w:numFmt w:val="bullet"/>
       <w:lvlText w:val="o"/>
@@ -2844,7 +3897,7 @@
         <w:rFonts w:ascii="Courier New" w:hAnsi="Courier New" w:cs="Courier New" w:hint="default"/>
       </w:rPr>
     </w:lvl>
-    <w:lvl w:ilvl="2" w:tplc="04090005" w:tentative="1">
+    <w:lvl w:ilvl="2" w:tplc="04090005">
       <w:start w:val="1"/>
       <w:numFmt w:val="bullet"/>
       <w:lvlText w:val=""/>
@@ -3458,7 +4511,7 @@
   <w:style w:type="paragraph" w:default="1" w:styleId="Normal">
     <w:name w:val="Normal"/>
     <w:qFormat/>
-    <w:rsid w:val="00294BFE"/>
+    <w:rsid w:val="00FF3026"/>
   </w:style>
   <w:style w:type="paragraph" w:styleId="Heading1">
     <w:name w:val="heading 1"/>
@@ -3479,6 +4532,28 @@
       <w:color w:val="2F5496" w:themeColor="accent1" w:themeShade="BF"/>
       <w:sz w:val="32"/>
       <w:szCs w:val="32"/>
+    </w:rPr>
+  </w:style>
+  <w:style w:type="paragraph" w:styleId="Heading2">
+    <w:name w:val="heading 2"/>
+    <w:basedOn w:val="Normal"/>
+    <w:next w:val="Normal"/>
+    <w:link w:val="Heading2Char"/>
+    <w:uiPriority w:val="9"/>
+    <w:unhideWhenUsed/>
+    <w:qFormat/>
+    <w:rsid w:val="008166C5"/>
+    <w:pPr>
+      <w:keepNext/>
+      <w:keepLines/>
+      <w:spacing w:before="40" w:after="0"/>
+      <w:outlineLvl w:val="1"/>
+    </w:pPr>
+    <w:rPr>
+      <w:rFonts w:asciiTheme="majorHAnsi" w:eastAsiaTheme="majorEastAsia" w:hAnsiTheme="majorHAnsi" w:cstheme="majorBidi"/>
+      <w:color w:val="2F5496" w:themeColor="accent1" w:themeShade="BF"/>
+      <w:sz w:val="26"/>
+      <w:szCs w:val="26"/>
     </w:rPr>
   </w:style>
   <w:style w:type="character" w:default="1" w:styleId="DefaultParagraphFont">
@@ -3647,6 +4722,31 @@
     </w:pPr>
     <w:rPr>
       <w:rFonts w:eastAsiaTheme="minorEastAsia" w:cs="Times New Roman"/>
+    </w:rPr>
+  </w:style>
+  <w:style w:type="character" w:styleId="FollowedHyperlink">
+    <w:name w:val="FollowedHyperlink"/>
+    <w:basedOn w:val="DefaultParagraphFont"/>
+    <w:uiPriority w:val="99"/>
+    <w:semiHidden/>
+    <w:unhideWhenUsed/>
+    <w:rsid w:val="001A4C49"/>
+    <w:rPr>
+      <w:color w:val="954F72" w:themeColor="followedHyperlink"/>
+      <w:u w:val="single"/>
+    </w:rPr>
+  </w:style>
+  <w:style w:type="character" w:customStyle="1" w:styleId="Heading2Char">
+    <w:name w:val="Heading 2 Char"/>
+    <w:basedOn w:val="DefaultParagraphFont"/>
+    <w:link w:val="Heading2"/>
+    <w:uiPriority w:val="9"/>
+    <w:rsid w:val="008166C5"/>
+    <w:rPr>
+      <w:rFonts w:asciiTheme="majorHAnsi" w:eastAsiaTheme="majorEastAsia" w:hAnsiTheme="majorHAnsi" w:cstheme="majorBidi"/>
+      <w:color w:val="2F5496" w:themeColor="accent1" w:themeShade="BF"/>
+      <w:sz w:val="26"/>
+      <w:szCs w:val="26"/>
     </w:rPr>
   </w:style>
 </w:styles>
@@ -3952,7 +5052,7 @@
 </file>
 
 <file path=customXml/itemProps1.xml><?xml version="1.0" encoding="utf-8"?>
-<ds:datastoreItem xmlns:ds="http://schemas.openxmlformats.org/officeDocument/2006/customXml" ds:itemID="{73445189-B7BB-4986-B6DC-5301A44EC17D}">
+<ds:datastoreItem xmlns:ds="http://schemas.openxmlformats.org/officeDocument/2006/customXml" ds:itemID="{89B29B65-CFF6-4F1F-9C56-1FF44FE08683}">
   <ds:schemaRefs>
     <ds:schemaRef ds:uri="http://schemas.openxmlformats.org/officeDocument/2006/bibliography"/>
   </ds:schemaRefs>

</xml_diff>

<commit_message>
my changes in Crime in Us document
</commit_message>
<xml_diff>
--- a/Resources/P_pittsburgh_info.docx
+++ b/Resources/P_pittsburgh_info.docx
@@ -940,230 +940,795 @@
     </w:p>
     <w:p>
       <w:pPr>
-        <w:rPr>
-          <w:b/>
-          <w:bCs/>
-        </w:rPr>
-      </w:pPr>
-      <w:r>
-        <w:rPr>
-          <w:b/>
-          <w:bCs/>
-        </w:rPr>
-        <w:t>Crime vs Social Conditions</w:t>
-      </w:r>
-      <w:r>
-        <w:rPr>
-          <w:b/>
-          <w:bCs/>
-        </w:rPr>
-        <w:t xml:space="preserve"> (correlations)</w:t>
-      </w:r>
-    </w:p>
-    <w:p>
-      <w:pPr>
-        <w:jc w:val="both"/>
-      </w:pPr>
-      <w:r>
-        <w:t xml:space="preserve">Researches have </w:t>
-      </w:r>
-      <w:r>
-        <w:t xml:space="preserve">considered and measure </w:t>
-      </w:r>
-      <w:r>
-        <w:t>Social and Economic factors like Income, Health, Education, Family live, Housing</w:t>
-      </w:r>
-      <w:r>
-        <w:t>, progress on industrialization, urbanization etc</w:t>
-      </w:r>
-      <w:r>
-        <w:t>.</w:t>
+        <w:pStyle w:val="Heading1"/>
+      </w:pPr>
+      <w:r>
+        <w:t>Context</w:t>
+      </w:r>
+    </w:p>
+    <w:p/>
+    <w:p>
+      <w:proofErr w:type="spellStart"/>
+      <w:r>
+        <w:t>Mig</w:t>
+      </w:r>
+      <w:proofErr w:type="spellEnd"/>
+      <w:r>
+        <w:t>- Context</w:t>
+      </w:r>
+    </w:p>
+    <w:p>
+      <w:r>
+        <w:t xml:space="preserve">Researches have considered and measure Social and Economic factors like Income, Health, Education, Family live, </w:t>
+      </w:r>
+      <w:r>
+        <w:t>Housing, progress</w:t>
+      </w:r>
+      <w:r>
+        <w:t xml:space="preserve"> on industrialization, urbanization etc. Based on this study those variables are important factors that lead a person to commit a Crime. Even though some researches have said that these factors influence rates of crime, there are others that for whom this result is not clear. In order to understand better the issue and later as a Society prevent Crime raising levels in our cities. We are going to analyze the relationship with those factors </w:t>
+      </w:r>
+      <w:r>
+        <w:t>and find</w:t>
+      </w:r>
+      <w:r>
+        <w:t xml:space="preserve"> out their impact in Crime</w:t>
       </w:r>
       <w:r>
         <w:t xml:space="preserve"> </w:t>
       </w:r>
       <w:r>
-        <w:t>Based on this study those</w:t>
-      </w:r>
-      <w:r>
-        <w:t xml:space="preserve"> variables are</w:t>
-      </w:r>
-      <w:r>
-        <w:t xml:space="preserve"> important factors that</w:t>
-      </w:r>
-      <w:r>
-        <w:t xml:space="preserve"> lead a person to commit a Crime</w:t>
-      </w:r>
-      <w:r>
-        <w:t xml:space="preserve">. </w:t>
-      </w:r>
-      <w:r>
-        <w:t xml:space="preserve">Even though </w:t>
-      </w:r>
-      <w:r>
-        <w:t>some researches have said that these factors influence rates of crime</w:t>
-      </w:r>
-      <w:r>
-        <w:t>,</w:t>
-      </w:r>
-      <w:r>
-        <w:t xml:space="preserve"> there are others</w:t>
-      </w:r>
-      <w:r>
-        <w:t xml:space="preserve"> that</w:t>
+        <w:t>level in our Cities. The following data analysis is going to find out how Social and Economic factors has been influencing or not,</w:t>
       </w:r>
       <w:r>
         <w:t xml:space="preserve"> </w:t>
       </w:r>
       <w:r>
-        <w:t>for whom this</w:t>
+        <w:t>the rates of Crime in US and in the City of Pittsburgh PA during the 2014 and 2015 in US. We are going to take in consideration the levels and rates of Population, Education, Income, House Contract, and House Value to identify some insights, patterns or</w:t>
       </w:r>
       <w:r>
         <w:t xml:space="preserve"> </w:t>
       </w:r>
       <w:r>
-        <w:t xml:space="preserve">result is not clear. </w:t>
-      </w:r>
-      <w:r>
-        <w:t>In order to understand better the issue and later as a Society prevent Crime raising levels in our cities</w:t>
-      </w:r>
-      <w:r>
-        <w:t>. We</w:t>
-      </w:r>
-      <w:r>
-        <w:t xml:space="preserve"> </w:t>
-      </w:r>
-      <w:r>
-        <w:t>are going</w:t>
-      </w:r>
-      <w:r>
-        <w:t xml:space="preserve"> to analyze </w:t>
-      </w:r>
-      <w:r>
-        <w:t>the</w:t>
-      </w:r>
-      <w:r>
-        <w:t xml:space="preserve"> relationship with those factors and later, take some actions to prevent Crime in our Cities. </w:t>
-      </w:r>
-      <w:r>
-        <w:t xml:space="preserve">The following data analysis is going to find out how Social and Economic factor has been influencing </w:t>
-      </w:r>
-      <w:r>
-        <w:t xml:space="preserve">or not, </w:t>
-      </w:r>
-      <w:r>
-        <w:t xml:space="preserve">the rates of Crime in the City of Pittsburgh </w:t>
-      </w:r>
-      <w:r>
-        <w:t>PA</w:t>
-      </w:r>
-      <w:r>
-        <w:t xml:space="preserve"> during the 2014 and 2015</w:t>
-      </w:r>
-      <w:r>
-        <w:t xml:space="preserve"> in US</w:t>
-      </w:r>
-      <w:r>
-        <w:t>. We are going to take in consideration the levels and rates of Population, Education, Income, House Contract, and House Value to identify some insights, patterns or trend</w:t>
-      </w:r>
-      <w:r>
-        <w:t>s</w:t>
-      </w:r>
-      <w:r>
-        <w:t xml:space="preserve"> about this social phenomenon</w:t>
-      </w:r>
-      <w:r>
-        <w:t xml:space="preserve">. </w:t>
-      </w:r>
-      <w:r>
-        <w:t>Also,</w:t>
-      </w:r>
-      <w:r>
-        <w:t xml:space="preserve"> we can compare which of them has better impact on decreasing the crime levels. Finally</w:t>
-      </w:r>
-      <w:r>
-        <w:t xml:space="preserve"> approve or dis approve this hypothesis.</w:t>
+        <w:t>trends about this social phenomenon. Also, we can compare which of them has better impact on decreasing the crime levels.</w:t>
+      </w:r>
+    </w:p>
+    <w:p>
+      <w:r>
+        <w:t>Finally approve or dis approve this hypothesis.</w:t>
+      </w:r>
+    </w:p>
+    <w:p/>
+    <w:p/>
+    <w:p>
+      <w:pPr>
+        <w:pStyle w:val="Heading1"/>
+      </w:pPr>
+    </w:p>
+    <w:p>
+      <w:pPr>
+        <w:pStyle w:val="Heading1"/>
+      </w:pPr>
+      <w:r>
+        <w:t>Describe the core message or hypothesis for your project</w:t>
+      </w:r>
+    </w:p>
+    <w:p/>
+    <w:p>
+      <w:r>
+        <w:t xml:space="preserve">Crime violence has been always a Social Issue that we want to get rid of but not always we have got success on it. A person commits a crime or an offence because many reason or factors. What can we learn from the past about those factors to prevent or decrease Crime Levels? , How an Economic and Social factor like Income or Education level have or not contributed to increase or decrease the Crime levels?, can we statistically test it?. Our outputs can support making </w:t>
+      </w:r>
+      <w:r>
+        <w:t>decisions</w:t>
+      </w:r>
+      <w:r>
+        <w:t xml:space="preserve"> as Society or </w:t>
+      </w:r>
+      <w:r>
+        <w:t>Individually?</w:t>
+      </w:r>
+    </w:p>
+    <w:p/>
+    <w:p>
+      <w:r>
+        <w:t xml:space="preserve">HYPOTHESYS: </w:t>
+      </w:r>
+    </w:p>
+    <w:p/>
+    <w:p>
+      <w:r>
+        <w:t>Social &amp; Eco</w:t>
+      </w:r>
+      <w:r>
+        <w:t>no</w:t>
+      </w:r>
+      <w:r>
+        <w:t>mic conditions influence Crime rate levels.</w:t>
+      </w:r>
+    </w:p>
+    <w:p>
+      <w:r>
+        <w:t>Null Hypothesis:</w:t>
+      </w:r>
+    </w:p>
+    <w:p>
+      <w:r>
+        <w:t>If the population’s Social and Economic conditions (Income, Education) get better, then Crime’s rate level will decrease.</w:t>
+      </w:r>
+    </w:p>
+    <w:p>
+      <w:r>
+        <w:t xml:space="preserve">because schooling significantly reduces the probability to commit a crime and be arrested. </w:t>
+      </w:r>
+    </w:p>
+    <w:p>
+      <w:r>
+        <w:t>because income (money in your pocket) reduces the probability to commit a crime and be arrested.</w:t>
       </w:r>
     </w:p>
     <w:p/>
     <w:p/>
     <w:p/>
-    <w:p>
-      <w:pPr>
-        <w:pStyle w:val="Heading1"/>
-      </w:pPr>
-      <w:bookmarkStart w:id="0" w:name="_Toc37257791"/>
-      <w:r>
-        <w:lastRenderedPageBreak/>
-        <w:t>HYPOTHESYS</w:t>
-      </w:r>
-      <w:bookmarkEnd w:id="0"/>
-      <w:r>
-        <w:t xml:space="preserve"> </w:t>
-      </w:r>
-    </w:p>
-    <w:p/>
-    <w:p>
-      <w:r>
-        <w:t>Social conditions influence Crime rate levels.</w:t>
-      </w:r>
-    </w:p>
-    <w:p>
-      <w:r>
-        <w:t>Null Hypothesis:</w:t>
-      </w:r>
-    </w:p>
-    <w:p>
-      <w:pPr>
-        <w:rPr>
-          <w:b/>
-          <w:bCs/>
-        </w:rPr>
-      </w:pPr>
-      <w:r>
-        <w:rPr>
-          <w:b/>
-          <w:bCs/>
-        </w:rPr>
-        <w:t xml:space="preserve">If the population’s social conditions </w:t>
-      </w:r>
-      <w:r>
-        <w:rPr>
-          <w:b/>
-          <w:bCs/>
-        </w:rPr>
-        <w:t xml:space="preserve">(education) </w:t>
-      </w:r>
-      <w:r>
-        <w:rPr>
-          <w:b/>
-          <w:bCs/>
-        </w:rPr>
-        <w:t>get better, then Crime’s rate level will decrease.</w:t>
-      </w:r>
-    </w:p>
-    <w:p>
-      <w:r>
-        <w:t xml:space="preserve">    because schooling significantly reduces the probability</w:t>
-      </w:r>
-    </w:p>
-    <w:p>
-      <w:r>
-        <w:t xml:space="preserve">                     to commit a crime and be arrested. </w:t>
-      </w:r>
-    </w:p>
-    <w:p>
-      <w:r>
-        <w:t>Social Conditions: Income, Employment, Education</w:t>
-      </w:r>
-    </w:p>
     <w:p/>
     <w:p/>
     <w:p/>
+    <w:p/>
     <w:p>
       <w:pPr>
         <w:pStyle w:val="Heading1"/>
       </w:pPr>
+      <w:r>
+        <w:t>Describe the questions you and your group found interesting, and what motivated you to answer them</w:t>
+      </w:r>
+    </w:p>
+    <w:p/>
+    <w:p/>
+    <w:p>
+      <w:r>
+        <w:lastRenderedPageBreak/>
+        <w:t xml:space="preserve">Income </w:t>
+      </w:r>
+    </w:p>
+    <w:p>
+      <w:r>
+        <w:t>As a society or individual, we assume based on several research that Income Factor plays an important role in increasing Crime levels. We know that Poverty, Unemployment and other Economic factor like these affect the person or family’s Income. These factors have been mentioned by studies as the most frequent reason to commit a Crime. Our challenge will be to find how strong is the relationship between Income factor and Crime Level and measure it's impact in our Society.</w:t>
+      </w:r>
+    </w:p>
+    <w:p>
+      <w:bookmarkStart w:id="0" w:name="_GoBack"/>
+      <w:bookmarkEnd w:id="0"/>
+      <w:r>
+        <w:t>Education got many benefits for an individual or a society. Some studies have shown that Education reduce poverty, so in consequence we assume that it could increase the Income and reduce Crime levels. Researches in US have stablished that by increasing the high school graduation rate as a result the Crime levels have decreased. We want to know how strong is the relationship between Education factor and Crime Level, and measure it’s impact against crime rate over a period of time.</w:t>
+      </w:r>
+    </w:p>
+    <w:p/>
+    <w:p>
+      <w:r>
+        <w:t>Can we stablish relationships between Economic, Social Factors and Crime Levels and get so</w:t>
+      </w:r>
+      <w:r>
+        <w:t>me</w:t>
+      </w:r>
+      <w:r>
+        <w:t xml:space="preserve"> insights about this Social </w:t>
+      </w:r>
+      <w:r>
+        <w:t>problem?</w:t>
+      </w:r>
+      <w:r>
+        <w:t xml:space="preserve">  What can we l</w:t>
+      </w:r>
+      <w:r>
+        <w:t xml:space="preserve">earn from the past </w:t>
+      </w:r>
+      <w:r>
+        <w:t xml:space="preserve">to </w:t>
+      </w:r>
+      <w:r>
+        <w:t xml:space="preserve">correct or </w:t>
+      </w:r>
+      <w:r>
+        <w:t>improve</w:t>
+      </w:r>
+      <w:r>
+        <w:t xml:space="preserve"> </w:t>
+      </w:r>
+      <w:r>
+        <w:t>this</w:t>
+      </w:r>
+      <w:r>
+        <w:t xml:space="preserve"> issue</w:t>
+      </w:r>
+      <w:r>
+        <w:t xml:space="preserve"> </w:t>
+      </w:r>
+      <w:r>
+        <w:t>from the future</w:t>
+      </w:r>
+      <w:r>
+        <w:t>? Can we use</w:t>
+      </w:r>
+      <w:r>
+        <w:t xml:space="preserve"> the</w:t>
+      </w:r>
+      <w:r>
+        <w:t xml:space="preserve"> output</w:t>
+      </w:r>
+      <w:r>
+        <w:t>s</w:t>
+      </w:r>
+      <w:r>
+        <w:t xml:space="preserve"> </w:t>
+      </w:r>
+      <w:r>
+        <w:t xml:space="preserve">founded to </w:t>
+      </w:r>
+      <w:r>
+        <w:t xml:space="preserve">contribute for decision making </w:t>
+      </w:r>
+      <w:r>
+        <w:t xml:space="preserve">support? We believe that then answer is yes, so finding out the following: </w:t>
+      </w:r>
+    </w:p>
+    <w:p>
+      <w:pPr>
+        <w:pStyle w:val="ListParagraph"/>
+        <w:numPr>
+          <w:ilvl w:val="0"/>
+          <w:numId w:val="5"/>
+        </w:numPr>
+      </w:pPr>
+      <w:r>
+        <w:t xml:space="preserve">How strong is </w:t>
+      </w:r>
+      <w:r>
+        <w:t xml:space="preserve">the relations ship between </w:t>
+      </w:r>
+      <w:r>
+        <w:rPr>
+          <w:b/>
+          <w:bCs/>
+        </w:rPr>
+        <w:t>Income factor</w:t>
+      </w:r>
+      <w:r>
+        <w:t xml:space="preserve"> and Crime Level?</w:t>
+      </w:r>
+    </w:p>
+    <w:p>
+      <w:pPr>
+        <w:pStyle w:val="ListParagraph"/>
+        <w:numPr>
+          <w:ilvl w:val="0"/>
+          <w:numId w:val="5"/>
+        </w:numPr>
+      </w:pPr>
+      <w:r>
+        <w:t>H</w:t>
+      </w:r>
+      <w:r>
+        <w:t xml:space="preserve">ow strong is the relations ship </w:t>
+      </w:r>
+      <w:r>
+        <w:t xml:space="preserve">between </w:t>
+      </w:r>
+      <w:r>
+        <w:rPr>
+          <w:b/>
+          <w:bCs/>
+        </w:rPr>
+        <w:t>Education</w:t>
+      </w:r>
+      <w:r>
+        <w:rPr>
+          <w:b/>
+          <w:bCs/>
+        </w:rPr>
+        <w:t xml:space="preserve"> factor</w:t>
+      </w:r>
+      <w:r>
+        <w:t xml:space="preserve"> and</w:t>
+      </w:r>
+      <w:r>
+        <w:t xml:space="preserve"> its influence in Crime prevention?</w:t>
+      </w:r>
+    </w:p>
+    <w:p>
+      <w:pPr>
+        <w:pStyle w:val="ListParagraph"/>
+        <w:numPr>
+          <w:ilvl w:val="0"/>
+          <w:numId w:val="5"/>
+        </w:numPr>
+      </w:pPr>
+      <w:r>
+        <w:t xml:space="preserve">Can we test which is the most important factor between </w:t>
+      </w:r>
+      <w:r>
+        <w:rPr>
+          <w:b/>
+          <w:bCs/>
+        </w:rPr>
+        <w:t>Income</w:t>
+      </w:r>
+      <w:r>
+        <w:rPr>
+          <w:b/>
+          <w:bCs/>
+        </w:rPr>
+        <w:t xml:space="preserve"> and </w:t>
+      </w:r>
+      <w:r>
+        <w:rPr>
+          <w:b/>
+          <w:bCs/>
+        </w:rPr>
+        <w:t>Education</w:t>
+      </w:r>
+      <w:r>
+        <w:rPr>
+          <w:b/>
+          <w:bCs/>
+        </w:rPr>
+        <w:t xml:space="preserve"> against Crime</w:t>
+      </w:r>
+      <w:r>
+        <w:t>?</w:t>
+      </w:r>
+    </w:p>
+    <w:p>
+      <w:pPr>
+        <w:pStyle w:val="ListParagraph"/>
+        <w:numPr>
+          <w:ilvl w:val="0"/>
+          <w:numId w:val="5"/>
+        </w:numPr>
+      </w:pPr>
+      <w:r>
+        <w:t>Based on output we can make a decision what city require to improve economy to prevent crime</w:t>
+      </w:r>
+      <w:r>
+        <w:t>?</w:t>
+      </w:r>
+    </w:p>
+    <w:p>
+      <w:pPr>
+        <w:pStyle w:val="ListParagraph"/>
+        <w:numPr>
+          <w:ilvl w:val="0"/>
+          <w:numId w:val="5"/>
+        </w:numPr>
+      </w:pPr>
+      <w:r>
+        <w:t>Base on output a person can make a decision about where to live base on the economic and education factor?</w:t>
+      </w:r>
+    </w:p>
+    <w:p>
+      <w:pPr>
+        <w:pStyle w:val="Heading1"/>
+      </w:pPr>
+      <w:r>
+        <w:t>Summarize where and how you found the data you used to answer these questions</w:t>
+      </w:r>
+    </w:p>
+    <w:p/>
+    <w:p>
+      <w:r>
+        <w:t>Data was collected from Public PA State US Site and Data gov US Site.</w:t>
+      </w:r>
+    </w:p>
+    <w:p>
+      <w:pPr>
+        <w:rPr>
+          <w:b/>
+          <w:bCs/>
+        </w:rPr>
+      </w:pPr>
+      <w:r>
+        <w:rPr>
+          <w:b/>
+          <w:bCs/>
+        </w:rPr>
+        <w:t>Data Sources</w:t>
+      </w:r>
+      <w:r>
+        <w:rPr>
+          <w:b/>
+          <w:bCs/>
+        </w:rPr>
+        <w:t xml:space="preserve"> and Link</w:t>
+      </w:r>
+      <w:r>
+        <w:rPr>
+          <w:b/>
+          <w:bCs/>
+        </w:rPr>
+        <w:t>:</w:t>
+      </w:r>
+    </w:p>
+    <w:p>
+      <w:pPr>
+        <w:rPr>
+          <w:b/>
+          <w:bCs/>
+        </w:rPr>
+      </w:pPr>
+      <w:hyperlink r:id="rId6" w:history="1">
+        <w:r>
+          <w:rPr>
+            <w:rStyle w:val="Hyperlink"/>
+            <w:b/>
+            <w:bCs/>
+          </w:rPr>
+          <w:t>https://catalog.data.gov/dataset/pittsburgh-american-community-survey-2014-miscellaneous-data</w:t>
+        </w:r>
+      </w:hyperlink>
+    </w:p>
+    <w:p>
+      <w:pPr>
+        <w:rPr>
+          <w:b/>
+          <w:bCs/>
+        </w:rPr>
+      </w:pPr>
+      <w:r>
+        <w:rPr>
+          <w:b/>
+          <w:bCs/>
+        </w:rPr>
+        <w:t xml:space="preserve">file: </w:t>
+      </w:r>
+      <w:r>
+        <w:rPr>
+          <w:b/>
+          <w:bCs/>
+        </w:rPr>
+        <w:t>educational-attainment-for-the-population-25-years-and-over_2014</w:t>
+      </w:r>
+    </w:p>
+    <w:p>
+      <w:pPr>
+        <w:rPr>
+          <w:b/>
+          <w:bCs/>
+        </w:rPr>
+      </w:pPr>
+      <w:r>
+        <w:rPr>
+          <w:b/>
+          <w:bCs/>
+        </w:rPr>
+        <w:t>file:</w:t>
+      </w:r>
+      <w:r>
+        <w:t xml:space="preserve"> </w:t>
+      </w:r>
+      <w:r>
+        <w:rPr>
+          <w:b/>
+          <w:bCs/>
+        </w:rPr>
+        <w:t>P_aggregate-household-income-in-the-past-12-months-in-201</w:t>
+      </w:r>
+      <w:r>
+        <w:rPr>
+          <w:b/>
+          <w:bCs/>
+        </w:rPr>
+        <w:t>5</w:t>
+      </w:r>
+      <w:r>
+        <w:rPr>
+          <w:b/>
+          <w:bCs/>
+        </w:rPr>
+        <w:t>-inflation-adjusted-dollars_ok</w:t>
+      </w:r>
+    </w:p>
+    <w:p>
+      <w:pPr>
+        <w:rPr>
+          <w:b/>
+          <w:bCs/>
+        </w:rPr>
+      </w:pPr>
+      <w:r>
+        <w:rPr>
+          <w:b/>
+          <w:bCs/>
+        </w:rPr>
+        <w:t xml:space="preserve">file: </w:t>
+      </w:r>
+      <w:r>
+        <w:rPr>
+          <w:b/>
+          <w:bCs/>
+        </w:rPr>
+        <w:t>self-employment-income-in-the-past-12-months-for-households_2014</w:t>
+      </w:r>
+    </w:p>
+    <w:p>
+      <w:pPr>
+        <w:rPr>
+          <w:b/>
+          <w:bCs/>
+        </w:rPr>
+      </w:pPr>
+      <w:hyperlink r:id="rId7" w:history="1">
+        <w:r>
+          <w:rPr>
+            <w:rStyle w:val="Hyperlink"/>
+            <w:b/>
+            <w:bCs/>
+          </w:rPr>
+          <w:t>https://data.wprdc.org/dataset/pittsburgh-american-community-survey-2015-miscellaneous-data</w:t>
+        </w:r>
+      </w:hyperlink>
+    </w:p>
+    <w:p>
+      <w:pPr>
+        <w:rPr>
+          <w:b/>
+          <w:bCs/>
+        </w:rPr>
+      </w:pPr>
+      <w:r>
+        <w:rPr>
+          <w:b/>
+          <w:bCs/>
+        </w:rPr>
+        <w:t xml:space="preserve">file: </w:t>
+      </w:r>
+      <w:r>
+        <w:rPr>
+          <w:b/>
+          <w:bCs/>
+        </w:rPr>
+        <w:t>educational-attainment-for-the-population-25-years-and-over_2015</w:t>
+      </w:r>
+    </w:p>
+    <w:p>
+      <w:pPr>
+        <w:rPr>
+          <w:b/>
+          <w:bCs/>
+        </w:rPr>
+      </w:pPr>
+      <w:r>
+        <w:rPr>
+          <w:b/>
+          <w:bCs/>
+        </w:rPr>
+        <w:lastRenderedPageBreak/>
+        <w:t>file:</w:t>
+      </w:r>
+      <w:r>
+        <w:t xml:space="preserve"> </w:t>
+      </w:r>
+      <w:r>
+        <w:rPr>
+          <w:b/>
+          <w:bCs/>
+        </w:rPr>
+        <w:t>P_aggregate-household-income-in-the-past-12-months-in-201</w:t>
+      </w:r>
+      <w:r>
+        <w:rPr>
+          <w:b/>
+          <w:bCs/>
+        </w:rPr>
+        <w:t>5</w:t>
+      </w:r>
+      <w:r>
+        <w:rPr>
+          <w:b/>
+          <w:bCs/>
+        </w:rPr>
+        <w:t>-inflation-adjusted-dollars_ok</w:t>
+      </w:r>
+    </w:p>
+    <w:p>
+      <w:pPr>
+        <w:rPr>
+          <w:b/>
+          <w:bCs/>
+        </w:rPr>
+      </w:pPr>
+      <w:r>
+        <w:rPr>
+          <w:b/>
+          <w:bCs/>
+        </w:rPr>
+        <w:t xml:space="preserve">file: </w:t>
+      </w:r>
+      <w:r>
+        <w:rPr>
+          <w:b/>
+          <w:bCs/>
+        </w:rPr>
+        <w:t>self-employment-income-in-the-past-12-months-for-households_2015</w:t>
+      </w:r>
+    </w:p>
+    <w:p>
+      <w:pPr>
+        <w:rPr>
+          <w:b/>
+          <w:bCs/>
+        </w:rPr>
+      </w:pPr>
+      <w:hyperlink r:id="rId8" w:history="1">
+        <w:r>
+          <w:rPr>
+            <w:rStyle w:val="Hyperlink"/>
+            <w:b/>
+            <w:bCs/>
+          </w:rPr>
+          <w:t>https://data.wprdc.org/dataset?q=police&amp;page=1</w:t>
+        </w:r>
+      </w:hyperlink>
+    </w:p>
+    <w:p>
+      <w:pPr>
+        <w:rPr>
+          <w:b/>
+          <w:bCs/>
+        </w:rPr>
+      </w:pPr>
+      <w:r>
+        <w:rPr>
+          <w:b/>
+          <w:bCs/>
+        </w:rPr>
+        <w:t>File:</w:t>
+      </w:r>
+      <w:r>
+        <w:t xml:space="preserve"> </w:t>
+      </w:r>
+      <w:r>
+        <w:rPr>
+          <w:b/>
+          <w:bCs/>
+        </w:rPr>
+        <w:t>Police Incident Blotter (Archive)</w:t>
+      </w:r>
+    </w:p>
+    <w:p>
+      <w:pPr>
+        <w:rPr>
+          <w:b/>
+          <w:bCs/>
+        </w:rPr>
+      </w:pPr>
+      <w:hyperlink r:id="rId9" w:history="1">
+        <w:r>
+          <w:rPr>
+            <w:rStyle w:val="Hyperlink"/>
+            <w:b/>
+            <w:bCs/>
+          </w:rPr>
+          <w:t>https://en.wikipedia.org/wiki/Pittsburgh</w:t>
+        </w:r>
+      </w:hyperlink>
+    </w:p>
+    <w:p>
+      <w:pPr>
+        <w:rPr>
+          <w:b/>
+          <w:bCs/>
+        </w:rPr>
+      </w:pPr>
+      <w:r>
+        <w:rPr>
+          <w:b/>
+          <w:bCs/>
+        </w:rPr>
+        <w:t>Population 2014,2015</w:t>
+      </w:r>
+    </w:p>
+    <w:p>
+      <w:pPr>
+        <w:pStyle w:val="Heading1"/>
+      </w:pPr>
+      <w:r>
+        <w:t xml:space="preserve">Describe the data exploration and cleanup process (accompanied by your </w:t>
+      </w:r>
+      <w:proofErr w:type="spellStart"/>
+      <w:r>
+        <w:t>Jupyter</w:t>
+      </w:r>
+      <w:proofErr w:type="spellEnd"/>
+      <w:r>
+        <w:t xml:space="preserve"> Notebook)</w:t>
+      </w:r>
+      <w:hyperlink r:id="rId10" w:anchor="Describe-the-data-exploration-and-cleanup-process-(accompanied-by-your-Jupyter-Notebook)" w:history="1">
+        <w:r>
+          <w:t>¶</w:t>
+        </w:r>
+      </w:hyperlink>
+    </w:p>
+    <w:p/>
+    <w:p>
+      <w:r>
+        <w:t>Based on the data Analysis objective, we had to look for data sets related Crime data and Social and economic measures at US and State level.</w:t>
+      </w:r>
+    </w:p>
+    <w:p>
+      <w:r>
+        <w:t xml:space="preserve">Clean Process and </w:t>
+      </w:r>
+      <w:r>
+        <w:t>Integration process include:</w:t>
+      </w:r>
+    </w:p>
+    <w:p>
+      <w:r>
+        <w:t xml:space="preserve">Steps to split columns, rename columns, remove or </w:t>
+      </w:r>
+      <w:r>
+        <w:t>create new</w:t>
+      </w:r>
+      <w:r>
+        <w:t xml:space="preserve"> columns</w:t>
+      </w:r>
+    </w:p>
+    <w:p>
+      <w:r>
+        <w:t>Steps to Integrate data set:</w:t>
+      </w:r>
+    </w:p>
+    <w:p>
+      <w:r>
+        <w:t>Crime and income by year.</w:t>
+      </w:r>
+    </w:p>
+    <w:p>
+      <w:r>
+        <w:t>Crime, income, education by neighborhood and year.</w:t>
+      </w:r>
+    </w:p>
+    <w:p>
+      <w:r>
+        <w:t xml:space="preserve">Create </w:t>
+      </w:r>
+      <w:r>
+        <w:t xml:space="preserve">a </w:t>
+      </w:r>
+      <w:r>
+        <w:t xml:space="preserve">df frame </w:t>
+      </w:r>
+      <w:r>
+        <w:t xml:space="preserve">that includes </w:t>
+      </w:r>
+      <w:r>
+        <w:t>income</w:t>
+      </w:r>
+      <w:r>
+        <w:t>,</w:t>
+      </w:r>
+      <w:r>
+        <w:t xml:space="preserve"> education </w:t>
+      </w:r>
+      <w:r>
+        <w:t>and</w:t>
+      </w:r>
+      <w:r>
+        <w:t xml:space="preserve"> some comparative measures between 2005-2015, and 2014-29015</w:t>
+      </w:r>
+      <w:r>
+        <w:t xml:space="preserve">  by </w:t>
+      </w:r>
+      <w:r>
+        <w:t>neighborhood</w:t>
+      </w:r>
+      <w:r>
+        <w:t xml:space="preserve"> year.</w:t>
+      </w:r>
+    </w:p>
+    <w:p/>
+    <w:p/>
+    <w:p>
+      <w:pPr>
+        <w:pStyle w:val="Heading1"/>
+      </w:pPr>
       <w:bookmarkStart w:id="1" w:name="_Toc37257792"/>
       <w:r>
         <w:t>DATA SOURCES</w:t>
@@ -1203,7 +1768,7 @@
           <w:bCs/>
         </w:rPr>
       </w:pPr>
-      <w:hyperlink r:id="rId6" w:history="1">
+      <w:hyperlink r:id="rId11" w:history="1">
         <w:r>
           <w:rPr>
             <w:rStyle w:val="Hyperlink"/>
@@ -1320,7 +1885,7 @@
           <w:bCs/>
         </w:rPr>
       </w:pPr>
-      <w:hyperlink r:id="rId7" w:history="1">
+      <w:hyperlink r:id="rId12" w:history="1">
         <w:r>
           <w:rPr>
             <w:rStyle w:val="Hyperlink"/>
@@ -1388,6 +1953,7 @@
           <w:b/>
           <w:bCs/>
         </w:rPr>
+        <w:lastRenderedPageBreak/>
         <w:t>file:</w:t>
       </w:r>
       <w:r>
@@ -1444,7 +2010,7 @@
           <w:bCs/>
         </w:rPr>
       </w:pPr>
-      <w:hyperlink r:id="rId8" w:history="1">
+      <w:hyperlink r:id="rId13" w:history="1">
         <w:r>
           <w:rPr>
             <w:rStyle w:val="Hyperlink"/>
@@ -1487,7 +2053,7 @@
           <w:bCs/>
         </w:rPr>
       </w:pPr>
-      <w:hyperlink r:id="rId9" w:history="1">
+      <w:hyperlink r:id="rId14" w:history="1">
         <w:r>
           <w:rPr>
             <w:rStyle w:val="Hyperlink"/>
@@ -1598,13 +2164,7 @@
         </w:numPr>
       </w:pPr>
       <w:r>
-        <w:t xml:space="preserve">  Get the top 5 </w:t>
-      </w:r>
-      <w:r>
-        <w:t>neighbor</w:t>
-      </w:r>
-      <w:r>
-        <w:t xml:space="preserve"> increase or decrease crime offences all years.</w:t>
+        <w:t xml:space="preserve">  Get the offence quantity &amp; proportion by year.</w:t>
       </w:r>
     </w:p>
     <w:p>
@@ -1616,6 +2176,36 @@
         </w:numPr>
       </w:pPr>
       <w:r>
+        <w:t xml:space="preserve">  Get the neighbor/ </w:t>
+      </w:r>
+      <w:r>
+        <w:t>crime quantity</w:t>
+      </w:r>
+      <w:r>
+        <w:t xml:space="preserve"> &amp; proportion by year</w:t>
+      </w:r>
+    </w:p>
+    <w:p>
+      <w:pPr>
+        <w:pStyle w:val="ListParagraph"/>
+        <w:numPr>
+          <w:ilvl w:val="1"/>
+          <w:numId w:val="4"/>
+        </w:numPr>
+      </w:pPr>
+      <w:r>
+        <w:t xml:space="preserve">  Get the top 5 neighbor increase or decrease crime offences all years.</w:t>
+      </w:r>
+    </w:p>
+    <w:p>
+      <w:pPr>
+        <w:pStyle w:val="ListParagraph"/>
+        <w:numPr>
+          <w:ilvl w:val="1"/>
+          <w:numId w:val="4"/>
+        </w:numPr>
+      </w:pPr>
+      <w:r>
         <w:t>Ge some conclusions.</w:t>
       </w:r>
     </w:p>
@@ -1628,11 +2218,7 @@
         </w:numPr>
       </w:pPr>
       <w:r>
-        <w:t xml:space="preserve">Where we are on </w:t>
-      </w:r>
-      <w:bookmarkStart w:id="3" w:name="_GoBack"/>
-      <w:r>
-        <w:t>e</w:t>
+        <w:t>Where we are on e</w:t>
       </w:r>
       <w:r>
         <w:rPr>
@@ -1642,17 +2228,10 @@
         <w:t>ducatio</w:t>
       </w:r>
       <w:r>
-        <w:t>n</w:t>
-      </w:r>
-      <w:bookmarkEnd w:id="3"/>
-      <w:r>
-        <w:t xml:space="preserve"> levels</w:t>
-      </w:r>
-      <w:r>
-        <w:t xml:space="preserve"> </w:t>
-      </w:r>
-      <w:r>
-        <w:t>in PA- Pittsburg.</w:t>
+        <w:t>n levels</w:t>
+      </w:r>
+      <w:r>
+        <w:t xml:space="preserve"> in PA- Pittsburg.</w:t>
       </w:r>
     </w:p>
     <w:p>
@@ -1906,11 +2485,11 @@
       <w:pPr>
         <w:pStyle w:val="Heading2"/>
       </w:pPr>
-      <w:bookmarkStart w:id="4" w:name="_Toc37257794"/>
+      <w:bookmarkStart w:id="3" w:name="_Toc37257794"/>
       <w:r>
         <w:t>WHICH STATISTICAL TEST TO USE</w:t>
       </w:r>
-      <w:bookmarkEnd w:id="4"/>
+      <w:bookmarkEnd w:id="3"/>
     </w:p>
     <w:p/>
     <w:tbl>
@@ -2053,7 +2632,6 @@
           </w:tcPr>
           <w:p>
             <w:r>
-              <w:lastRenderedPageBreak/>
               <w:t>House Income: Interval</w:t>
             </w:r>
           </w:p>
@@ -2323,11 +2901,11 @@
       <w:pPr>
         <w:pStyle w:val="Heading1"/>
       </w:pPr>
-      <w:bookmarkStart w:id="5" w:name="_Toc37257795"/>
+      <w:bookmarkStart w:id="4" w:name="_Toc37257795"/>
       <w:r>
         <w:t>METRICS:</w:t>
       </w:r>
-      <w:bookmarkEnd w:id="5"/>
+      <w:bookmarkEnd w:id="4"/>
     </w:p>
     <w:p>
       <w:pPr>
@@ -2366,7 +2944,7 @@
         <w:tblLook w:val="04A0" w:firstRow="1" w:lastRow="0" w:firstColumn="1" w:lastColumn="0" w:noHBand="0" w:noVBand="1"/>
       </w:tblPr>
       <w:tblGrid>
-        <w:gridCol w:w="1250"/>
+        <w:gridCol w:w="1534"/>
         <w:gridCol w:w="532"/>
         <w:gridCol w:w="1548"/>
         <w:gridCol w:w="1991"/>
@@ -2617,6 +3195,7 @@
                 <w:sz w:val="16"/>
                 <w:szCs w:val="16"/>
               </w:rPr>
+              <w:lastRenderedPageBreak/>
               <w:t>Count of offences by</w:t>
             </w:r>
           </w:p>
@@ -2730,6 +3309,141 @@
               </w:rPr>
               <w:t>x</w:t>
             </w:r>
+          </w:p>
+        </w:tc>
+        <w:tc>
+          <w:tcPr>
+            <w:tcW w:w="1002" w:type="dxa"/>
+          </w:tcPr>
+          <w:p>
+            <w:pPr>
+              <w:rPr>
+                <w:b/>
+                <w:bCs/>
+                <w:sz w:val="16"/>
+                <w:szCs w:val="16"/>
+              </w:rPr>
+            </w:pPr>
+            <w:r>
+              <w:rPr>
+                <w:b/>
+                <w:bCs/>
+                <w:sz w:val="16"/>
+                <w:szCs w:val="16"/>
+              </w:rPr>
+              <w:t>x</w:t>
+            </w:r>
+          </w:p>
+        </w:tc>
+      </w:tr>
+      <w:tr>
+        <w:tc>
+          <w:tcPr>
+            <w:tcW w:w="1250" w:type="dxa"/>
+          </w:tcPr>
+          <w:p>
+            <w:pPr>
+              <w:rPr>
+                <w:b/>
+                <w:bCs/>
+                <w:sz w:val="16"/>
+                <w:szCs w:val="16"/>
+              </w:rPr>
+            </w:pPr>
+            <w:r>
+              <w:rPr>
+                <w:b/>
+                <w:bCs/>
+                <w:sz w:val="16"/>
+                <w:szCs w:val="16"/>
+              </w:rPr>
+              <w:t>Total offence/percentage</w:t>
+            </w:r>
+          </w:p>
+        </w:tc>
+        <w:tc>
+          <w:tcPr>
+            <w:tcW w:w="532" w:type="dxa"/>
+          </w:tcPr>
+          <w:p>
+            <w:pPr>
+              <w:rPr>
+                <w:b/>
+                <w:bCs/>
+                <w:sz w:val="16"/>
+                <w:szCs w:val="16"/>
+              </w:rPr>
+            </w:pPr>
+          </w:p>
+        </w:tc>
+        <w:tc>
+          <w:tcPr>
+            <w:tcW w:w="1548" w:type="dxa"/>
+          </w:tcPr>
+          <w:p>
+            <w:pPr>
+              <w:rPr>
+                <w:b/>
+                <w:bCs/>
+                <w:sz w:val="16"/>
+                <w:szCs w:val="16"/>
+              </w:rPr>
+            </w:pPr>
+          </w:p>
+        </w:tc>
+        <w:tc>
+          <w:tcPr>
+            <w:tcW w:w="1991" w:type="dxa"/>
+            <w:shd w:val="clear" w:color="auto" w:fill="FFC000" w:themeFill="accent4"/>
+          </w:tcPr>
+          <w:p>
+            <w:pPr>
+              <w:rPr>
+                <w:b/>
+                <w:bCs/>
+                <w:sz w:val="16"/>
+                <w:szCs w:val="16"/>
+              </w:rPr>
+            </w:pPr>
+            <w:r>
+              <w:rPr>
+                <w:b/>
+                <w:bCs/>
+                <w:sz w:val="16"/>
+                <w:szCs w:val="16"/>
+              </w:rPr>
+              <w:t>x</w:t>
+            </w:r>
+          </w:p>
+        </w:tc>
+        <w:tc>
+          <w:tcPr>
+            <w:tcW w:w="1224" w:type="dxa"/>
+          </w:tcPr>
+          <w:p>
+            <w:pPr>
+              <w:rPr>
+                <w:b/>
+                <w:bCs/>
+                <w:sz w:val="16"/>
+                <w:szCs w:val="16"/>
+              </w:rPr>
+            </w:pPr>
+          </w:p>
+        </w:tc>
+        <w:tc>
+          <w:tcPr>
+            <w:tcW w:w="1323" w:type="dxa"/>
+          </w:tcPr>
+          <w:p>
+            <w:pPr>
+              <w:rPr>
+                <w:b/>
+                <w:bCs/>
+                <w:sz w:val="16"/>
+                <w:szCs w:val="16"/>
+              </w:rPr>
+            </w:pPr>
           </w:p>
         </w:tc>
         <w:tc>
@@ -3439,10 +4153,26 @@
       <w:pPr>
         <w:pStyle w:val="Heading1"/>
       </w:pPr>
-      <w:bookmarkStart w:id="6" w:name="_Toc37257796"/>
-      <w:r>
+      <w:bookmarkStart w:id="5" w:name="_Toc37257796"/>
+      <w:r>
+        <w:lastRenderedPageBreak/>
         <w:t>ASSEMBLE AND CLEAN</w:t>
       </w:r>
+      <w:bookmarkEnd w:id="5"/>
+    </w:p>
+    <w:p>
+      <w:pPr>
+        <w:pStyle w:val="Heading1"/>
+      </w:pPr>
+    </w:p>
+    <w:p>
+      <w:pPr>
+        <w:pStyle w:val="Heading1"/>
+      </w:pPr>
+      <w:bookmarkStart w:id="6" w:name="_Toc37257797"/>
+      <w:r>
+        <w:t>RETRIEVE DATA</w:t>
+      </w:r>
       <w:bookmarkEnd w:id="6"/>
     </w:p>
     <w:p>
@@ -3454,9 +4184,9 @@
       <w:pPr>
         <w:pStyle w:val="Heading1"/>
       </w:pPr>
-      <w:bookmarkStart w:id="7" w:name="_Toc37257797"/>
-      <w:r>
-        <w:t>RETRIEVE DATA</w:t>
+      <w:bookmarkStart w:id="7" w:name="_Toc37257798"/>
+      <w:r>
+        <w:t>BUILD RETRIEVAL PLAN</w:t>
       </w:r>
       <w:bookmarkEnd w:id="7"/>
     </w:p>
@@ -3469,9 +4199,9 @@
       <w:pPr>
         <w:pStyle w:val="Heading1"/>
       </w:pPr>
-      <w:bookmarkStart w:id="8" w:name="_Toc37257798"/>
-      <w:r>
-        <w:t>BUILD RETRIEVAL PLAN</w:t>
+      <w:bookmarkStart w:id="8" w:name="_Toc37257799"/>
+      <w:r>
+        <w:t>ANALYZE FOR TRENDS</w:t>
       </w:r>
       <w:bookmarkEnd w:id="8"/>
     </w:p>
@@ -3484,9 +4214,9 @@
       <w:pPr>
         <w:pStyle w:val="Heading1"/>
       </w:pPr>
-      <w:bookmarkStart w:id="9" w:name="_Toc37257799"/>
-      <w:r>
-        <w:t>ANALYZE FOR TRENDS</w:t>
+      <w:bookmarkStart w:id="9" w:name="_Toc37257800"/>
+      <w:r>
+        <w:t>ACKNOWLEDGE LIMITATIONS</w:t>
       </w:r>
       <w:bookmarkEnd w:id="9"/>
     </w:p>
@@ -3499,47 +4229,32 @@
       <w:pPr>
         <w:pStyle w:val="Heading1"/>
       </w:pPr>
-      <w:bookmarkStart w:id="10" w:name="_Toc37257800"/>
-      <w:r>
-        <w:t>ACKNOWLEDGE LIMITATIONS</w:t>
+      <w:bookmarkStart w:id="10" w:name="_Toc37257801"/>
+      <w:r>
+        <w:t>MAKE A CALL OR TELL STORY</w:t>
       </w:r>
       <w:bookmarkEnd w:id="10"/>
     </w:p>
     <w:p>
       <w:pPr>
+        <w:rPr>
+          <w:b/>
+          <w:bCs/>
+        </w:rPr>
+      </w:pPr>
+    </w:p>
+    <w:p>
+      <w:pPr>
         <w:pStyle w:val="Heading1"/>
       </w:pPr>
-    </w:p>
-    <w:p>
-      <w:pPr>
-        <w:pStyle w:val="Heading1"/>
-      </w:pPr>
-      <w:bookmarkStart w:id="11" w:name="_Toc37257801"/>
-      <w:r>
-        <w:t>MAKE A CALL OR TELL STORY</w:t>
+      <w:bookmarkStart w:id="11" w:name="_Toc37257802"/>
+      <w:r>
+        <w:t>RESOURCES</w:t>
       </w:r>
       <w:bookmarkEnd w:id="11"/>
     </w:p>
     <w:p>
-      <w:pPr>
-        <w:rPr>
-          <w:b/>
-          <w:bCs/>
-        </w:rPr>
-      </w:pPr>
-    </w:p>
-    <w:p>
-      <w:pPr>
-        <w:pStyle w:val="Heading1"/>
-      </w:pPr>
-      <w:bookmarkStart w:id="12" w:name="_Toc37257802"/>
-      <w:r>
-        <w:t>RESOURCES</w:t>
-      </w:r>
-      <w:bookmarkEnd w:id="12"/>
-    </w:p>
-    <w:p>
-      <w:hyperlink r:id="rId10" w:history="1">
+      <w:hyperlink r:id="rId15" w:history="1">
         <w:r>
           <w:rPr>
             <w:rStyle w:val="Hyperlink"/>
@@ -3549,7 +4264,7 @@
       </w:hyperlink>
     </w:p>
     <w:p>
-      <w:hyperlink r:id="rId11" w:history="1">
+      <w:hyperlink r:id="rId16" w:history="1">
         <w:r>
           <w:rPr>
             <w:rStyle w:val="Hyperlink"/>
@@ -3565,7 +4280,7 @@
           <w:bCs/>
         </w:rPr>
       </w:pPr>
-      <w:hyperlink r:id="rId12" w:history="1">
+      <w:hyperlink r:id="rId17" w:history="1">
         <w:r>
           <w:rPr>
             <w:rStyle w:val="Hyperlink"/>
@@ -3867,6 +4582,119 @@
     </w:lvl>
   </w:abstractNum>
   <w:abstractNum w:abstractNumId="2" w15:restartNumberingAfterBreak="0">
+    <w:nsid w:val="357C210D"/>
+    <w:multiLevelType w:val="hybridMultilevel"/>
+    <w:tmpl w:val="2BD623AC"/>
+    <w:lvl w:ilvl="0" w:tplc="04090001">
+      <w:start w:val="1"/>
+      <w:numFmt w:val="bullet"/>
+      <w:lvlText w:val=""/>
+      <w:lvlJc w:val="left"/>
+      <w:pPr>
+        <w:ind w:left="720" w:hanging="360"/>
+      </w:pPr>
+      <w:rPr>
+        <w:rFonts w:ascii="Symbol" w:hAnsi="Symbol" w:hint="default"/>
+      </w:rPr>
+    </w:lvl>
+    <w:lvl w:ilvl="1" w:tplc="04090003" w:tentative="1">
+      <w:start w:val="1"/>
+      <w:numFmt w:val="bullet"/>
+      <w:lvlText w:val="o"/>
+      <w:lvlJc w:val="left"/>
+      <w:pPr>
+        <w:ind w:left="1440" w:hanging="360"/>
+      </w:pPr>
+      <w:rPr>
+        <w:rFonts w:ascii="Courier New" w:hAnsi="Courier New" w:cs="Courier New" w:hint="default"/>
+      </w:rPr>
+    </w:lvl>
+    <w:lvl w:ilvl="2" w:tplc="04090005" w:tentative="1">
+      <w:start w:val="1"/>
+      <w:numFmt w:val="bullet"/>
+      <w:lvlText w:val=""/>
+      <w:lvlJc w:val="left"/>
+      <w:pPr>
+        <w:ind w:left="2160" w:hanging="360"/>
+      </w:pPr>
+      <w:rPr>
+        <w:rFonts w:ascii="Wingdings" w:hAnsi="Wingdings" w:hint="default"/>
+      </w:rPr>
+    </w:lvl>
+    <w:lvl w:ilvl="3" w:tplc="04090001" w:tentative="1">
+      <w:start w:val="1"/>
+      <w:numFmt w:val="bullet"/>
+      <w:lvlText w:val=""/>
+      <w:lvlJc w:val="left"/>
+      <w:pPr>
+        <w:ind w:left="2880" w:hanging="360"/>
+      </w:pPr>
+      <w:rPr>
+        <w:rFonts w:ascii="Symbol" w:hAnsi="Symbol" w:hint="default"/>
+      </w:rPr>
+    </w:lvl>
+    <w:lvl w:ilvl="4" w:tplc="04090003" w:tentative="1">
+      <w:start w:val="1"/>
+      <w:numFmt w:val="bullet"/>
+      <w:lvlText w:val="o"/>
+      <w:lvlJc w:val="left"/>
+      <w:pPr>
+        <w:ind w:left="3600" w:hanging="360"/>
+      </w:pPr>
+      <w:rPr>
+        <w:rFonts w:ascii="Courier New" w:hAnsi="Courier New" w:cs="Courier New" w:hint="default"/>
+      </w:rPr>
+    </w:lvl>
+    <w:lvl w:ilvl="5" w:tplc="04090005" w:tentative="1">
+      <w:start w:val="1"/>
+      <w:numFmt w:val="bullet"/>
+      <w:lvlText w:val=""/>
+      <w:lvlJc w:val="left"/>
+      <w:pPr>
+        <w:ind w:left="4320" w:hanging="360"/>
+      </w:pPr>
+      <w:rPr>
+        <w:rFonts w:ascii="Wingdings" w:hAnsi="Wingdings" w:hint="default"/>
+      </w:rPr>
+    </w:lvl>
+    <w:lvl w:ilvl="6" w:tplc="04090001" w:tentative="1">
+      <w:start w:val="1"/>
+      <w:numFmt w:val="bullet"/>
+      <w:lvlText w:val=""/>
+      <w:lvlJc w:val="left"/>
+      <w:pPr>
+        <w:ind w:left="5040" w:hanging="360"/>
+      </w:pPr>
+      <w:rPr>
+        <w:rFonts w:ascii="Symbol" w:hAnsi="Symbol" w:hint="default"/>
+      </w:rPr>
+    </w:lvl>
+    <w:lvl w:ilvl="7" w:tplc="04090003" w:tentative="1">
+      <w:start w:val="1"/>
+      <w:numFmt w:val="bullet"/>
+      <w:lvlText w:val="o"/>
+      <w:lvlJc w:val="left"/>
+      <w:pPr>
+        <w:ind w:left="5760" w:hanging="360"/>
+      </w:pPr>
+      <w:rPr>
+        <w:rFonts w:ascii="Courier New" w:hAnsi="Courier New" w:cs="Courier New" w:hint="default"/>
+      </w:rPr>
+    </w:lvl>
+    <w:lvl w:ilvl="8" w:tplc="04090005" w:tentative="1">
+      <w:start w:val="1"/>
+      <w:numFmt w:val="bullet"/>
+      <w:lvlText w:val=""/>
+      <w:lvlJc w:val="left"/>
+      <w:pPr>
+        <w:ind w:left="6480" w:hanging="360"/>
+      </w:pPr>
+      <w:rPr>
+        <w:rFonts w:ascii="Wingdings" w:hAnsi="Wingdings" w:hint="default"/>
+      </w:rPr>
+    </w:lvl>
+  </w:abstractNum>
+  <w:abstractNum w:abstractNumId="3" w15:restartNumberingAfterBreak="0">
     <w:nsid w:val="503549CB"/>
     <w:multiLevelType w:val="hybridMultilevel"/>
     <w:tmpl w:val="52C6FDCE"/>
@@ -3982,7 +4810,7 @@
       </w:rPr>
     </w:lvl>
   </w:abstractNum>
-  <w:abstractNum w:abstractNumId="3" w15:restartNumberingAfterBreak="0">
+  <w:abstractNum w:abstractNumId="4" w15:restartNumberingAfterBreak="0">
     <w:nsid w:val="6FD10595"/>
     <w:multiLevelType w:val="hybridMultilevel"/>
     <w:tmpl w:val="B600BF2E"/>
@@ -4102,12 +4930,15 @@
     <w:abstractNumId w:val="1"/>
   </w:num>
   <w:num w:numId="2">
-    <w:abstractNumId w:val="3"/>
+    <w:abstractNumId w:val="4"/>
   </w:num>
   <w:num w:numId="3">
     <w:abstractNumId w:val="0"/>
   </w:num>
   <w:num w:numId="4">
+    <w:abstractNumId w:val="3"/>
+  </w:num>
+  <w:num w:numId="5">
     <w:abstractNumId w:val="2"/>
   </w:num>
 </w:numbering>
@@ -4511,7 +5342,7 @@
   <w:style w:type="paragraph" w:default="1" w:styleId="Normal">
     <w:name w:val="Normal"/>
     <w:qFormat/>
-    <w:rsid w:val="00FF3026"/>
+    <w:rsid w:val="00F513C4"/>
   </w:style>
   <w:style w:type="paragraph" w:styleId="Heading1">
     <w:name w:val="heading 1"/>
@@ -5052,7 +5883,7 @@
 </file>
 
 <file path=customXml/itemProps1.xml><?xml version="1.0" encoding="utf-8"?>
-<ds:datastoreItem xmlns:ds="http://schemas.openxmlformats.org/officeDocument/2006/customXml" ds:itemID="{89B29B65-CFF6-4F1F-9C56-1FF44FE08683}">
+<ds:datastoreItem xmlns:ds="http://schemas.openxmlformats.org/officeDocument/2006/customXml" ds:itemID="{0FACB98D-6984-4229-9481-52FDE03C92F9}">
   <ds:schemaRefs>
     <ds:schemaRef ds:uri="http://schemas.openxmlformats.org/officeDocument/2006/bibliography"/>
   </ds:schemaRefs>

</xml_diff>